<commit_message>
Izmenjen SSU za registraciju na sistem
</commit_message>
<xml_diff>
--- a/faza2/SSU/Registracija na sistem.docx
+++ b/faza2/SSU/Registracija na sistem.docx
@@ -822,15 +822,18 @@
     <w:p>
       <w:pPr>
         <w:pStyle w:val="TOC 3"/>
+        <w:numPr>
+          <w:ilvl w:val="2"/>
+          <w:numId w:val="3"/>
+        </w:numPr>
         <w:bidi w:val="0"/>
-        <w:ind w:left="720"/>
       </w:pPr>
       <w:r>
         <w:rPr>
           <w:rFonts w:cs="Arial Unicode MS" w:eastAsia="Arial Unicode MS"/>
           <w:rtl w:val="0"/>
         </w:rPr>
-        <w:t>2.2.1 Korisnik se registruje na sistem</w:t>
+        <w:t>Korisnik se registruje na sistem</w:t>
         <w:tab/>
       </w:r>
       <w:r>
@@ -859,13 +862,17 @@
     <w:p>
       <w:pPr>
         <w:pStyle w:val="TOC 2"/>
+        <w:numPr>
+          <w:ilvl w:val="1"/>
+          <w:numId w:val="7"/>
+        </w:numPr>
       </w:pPr>
       <w:r>
         <w:rPr>
           <w:rFonts w:cs="Arial Unicode MS" w:eastAsia="Arial Unicode MS"/>
           <w:rtl w:val="0"/>
         </w:rPr>
-        <w:t>2.3 Alternativni tokovi</w:t>
+        <w:t>Alternativni tokovi</w:t>
         <w:tab/>
       </w:r>
       <w:r>
@@ -895,13 +902,14 @@
       <w:pPr>
         <w:pStyle w:val="TOC 3"/>
         <w:bidi w:val="0"/>
+        <w:ind w:left="360"/>
       </w:pPr>
       <w:r>
         <w:rPr>
           <w:rFonts w:cs="Arial Unicode MS" w:eastAsia="Arial Unicode MS"/>
           <w:rtl w:val="0"/>
         </w:rPr>
-        <w:t>2.2.1.4.a Korisnik nije uneo neki od zatevanih podataka</w:t>
+        <w:t>2.2.1.4 a) Korisnik nije uneo neki od zatevanih podataka</w:t>
         <w:tab/>
       </w:r>
       <w:r>
@@ -929,14 +937,16 @@
     </w:p>
     <w:p>
       <w:pPr>
-        <w:pStyle w:val="TOC 2"/>
+        <w:pStyle w:val="TOC 3"/>
+        <w:bidi w:val="0"/>
+        <w:ind w:left="360"/>
       </w:pPr>
       <w:r>
         <w:rPr>
           <w:rFonts w:cs="Arial Unicode MS" w:eastAsia="Arial Unicode MS"/>
           <w:rtl w:val="0"/>
         </w:rPr>
-        <w:t>2.4 Posebni zahtevi</w:t>
+        <w:t>2.2.1.4 b) Korisnik nije stariji od 18 godina</w:t>
         <w:tab/>
       </w:r>
       <w:r>
@@ -964,14 +974,16 @@
     </w:p>
     <w:p>
       <w:pPr>
-        <w:pStyle w:val="TOC 2"/>
-      </w:pPr>
-      <w:r>
-        <w:rPr>
-          <w:rFonts w:cs="Arial Unicode MS" w:eastAsia="Arial Unicode MS"/>
-          <w:rtl w:val="0"/>
-        </w:rPr>
-        <w:t>2.5 Preduslovi</w:t>
+        <w:pStyle w:val="TOC 3"/>
+        <w:bidi w:val="0"/>
+        <w:ind w:left="360"/>
+      </w:pPr>
+      <w:r>
+        <w:rPr>
+          <w:rFonts w:cs="Arial Unicode MS" w:eastAsia="Arial Unicode MS" w:hint="default"/>
+          <w:rtl w:val="0"/>
+        </w:rPr>
+        <w:t>2.2.1.4 c) Korisnik je uneo već korišćeno korisničko ime</w:t>
         <w:tab/>
       </w:r>
       <w:r>
@@ -999,14 +1011,16 @@
     </w:p>
     <w:p>
       <w:pPr>
-        <w:pStyle w:val="TOC 2"/>
-      </w:pPr>
-      <w:r>
-        <w:rPr>
-          <w:rFonts w:cs="Arial Unicode MS" w:eastAsia="Arial Unicode MS"/>
-          <w:rtl w:val="0"/>
-        </w:rPr>
-        <w:t>2.6 Posledice</w:t>
+        <w:pStyle w:val="TOC 3"/>
+        <w:bidi w:val="0"/>
+        <w:ind w:left="360"/>
+      </w:pPr>
+      <w:r>
+        <w:rPr>
+          <w:rFonts w:cs="Arial Unicode MS" w:eastAsia="Arial Unicode MS" w:hint="default"/>
+          <w:rtl w:val="0"/>
+        </w:rPr>
+        <w:t>2.2.1.4 d) Korisnik je uneo već korišćenu mejl adresu</w:t>
         <w:tab/>
       </w:r>
       <w:r>
@@ -1026,6 +1040,160 @@
           <w:rtl w:val="0"/>
         </w:rPr>
         <w:t>5</w:t>
+      </w:r>
+      <w:r>
+        <w:rPr/>
+        <w:fldChar w:fldCharType="end" w:fldLock="0"/>
+      </w:r>
+    </w:p>
+    <w:p>
+      <w:pPr>
+        <w:pStyle w:val="TOC 3"/>
+        <w:bidi w:val="0"/>
+        <w:ind w:left="360"/>
+      </w:pPr>
+      <w:r>
+        <w:rPr>
+          <w:rFonts w:cs="Arial Unicode MS" w:eastAsia="Arial Unicode MS"/>
+          <w:rtl w:val="0"/>
+        </w:rPr>
+        <w:t>2.2.1.4 e) Polja za unos lozinke se ne poklapaju</w:t>
+        <w:tab/>
+      </w:r>
+      <w:r>
+        <w:rPr/>
+        <w:fldChar w:fldCharType="begin" w:fldLock="0"/>
+      </w:r>
+      <w:r>
+        <w:instrText xml:space="preserve"> PAGEREF _Toc13 \h </w:instrText>
+      </w:r>
+      <w:r>
+        <w:rPr/>
+        <w:fldChar w:fldCharType="separate" w:fldLock="0"/>
+      </w:r>
+      <w:r>
+        <w:rPr>
+          <w:rFonts w:cs="Arial Unicode MS" w:eastAsia="Arial Unicode MS"/>
+          <w:rtl w:val="0"/>
+        </w:rPr>
+        <w:t>6</w:t>
+      </w:r>
+      <w:r>
+        <w:rPr/>
+        <w:fldChar w:fldCharType="end" w:fldLock="0"/>
+      </w:r>
+    </w:p>
+    <w:p>
+      <w:pPr>
+        <w:pStyle w:val="TOC 2"/>
+        <w:numPr>
+          <w:ilvl w:val="1"/>
+          <w:numId w:val="8"/>
+        </w:numPr>
+      </w:pPr>
+      <w:r>
+        <w:rPr>
+          <w:rFonts w:cs="Arial Unicode MS" w:eastAsia="Arial Unicode MS"/>
+          <w:rtl w:val="0"/>
+        </w:rPr>
+        <w:t>Posebni zahtevi</w:t>
+        <w:tab/>
+      </w:r>
+      <w:r>
+        <w:rPr/>
+        <w:fldChar w:fldCharType="begin" w:fldLock="0"/>
+      </w:r>
+      <w:r>
+        <w:instrText xml:space="preserve"> PAGEREF _Toc14 \h </w:instrText>
+      </w:r>
+      <w:r>
+        <w:rPr/>
+        <w:fldChar w:fldCharType="separate" w:fldLock="0"/>
+      </w:r>
+      <w:r>
+        <w:rPr>
+          <w:rFonts w:cs="Arial Unicode MS" w:eastAsia="Arial Unicode MS"/>
+          <w:rtl w:val="0"/>
+        </w:rPr>
+        <w:t>6</w:t>
+      </w:r>
+      <w:r>
+        <w:rPr/>
+        <w:fldChar w:fldCharType="end" w:fldLock="0"/>
+      </w:r>
+    </w:p>
+    <w:p>
+      <w:pPr>
+        <w:pStyle w:val="TOC 2"/>
+        <w:numPr>
+          <w:ilvl w:val="1"/>
+          <w:numId w:val="9"/>
+        </w:numPr>
+      </w:pPr>
+      <w:r>
+        <w:rPr>
+          <w:rFonts w:cs="Arial Unicode MS" w:eastAsia="Arial Unicode MS"/>
+          <w:rtl w:val="0"/>
+        </w:rPr>
+        <w:t>Preduslovi</w:t>
+        <w:tab/>
+      </w:r>
+      <w:r>
+        <w:rPr/>
+        <w:fldChar w:fldCharType="begin" w:fldLock="0"/>
+      </w:r>
+      <w:r>
+        <w:instrText xml:space="preserve"> PAGEREF _Toc15 \h </w:instrText>
+      </w:r>
+      <w:r>
+        <w:rPr/>
+        <w:fldChar w:fldCharType="separate" w:fldLock="0"/>
+      </w:r>
+      <w:r>
+        <w:rPr>
+          <w:rFonts w:cs="Arial Unicode MS" w:eastAsia="Arial Unicode MS"/>
+          <w:rtl w:val="0"/>
+        </w:rPr>
+        <w:t>6</w:t>
+      </w:r>
+      <w:r>
+        <w:rPr/>
+        <w:fldChar w:fldCharType="end" w:fldLock="0"/>
+      </w:r>
+    </w:p>
+    <w:p>
+      <w:pPr>
+        <w:pStyle w:val="TOC 2"/>
+        <w:numPr>
+          <w:ilvl w:val="1"/>
+          <w:numId w:val="10"/>
+        </w:numPr>
+      </w:pPr>
+      <w:r>
+        <w:rPr>
+          <w:rFonts w:cs="Arial Unicode MS" w:eastAsia="Arial Unicode MS"/>
+          <w:rtl w:val="0"/>
+        </w:rPr>
+        <w:t>Posledice</w:t>
+        <w:tab/>
+      </w:r>
+      <w:r>
+        <w:rPr/>
+        <w:fldChar w:fldCharType="begin" w:fldLock="0"/>
+      </w:r>
+      <w:r>
+        <w:instrText xml:space="preserve"> PAGEREF _Toc16 \h </w:instrText>
+      </w:r>
+      <w:r>
+        <w:rPr/>
+        <w:fldChar w:fldCharType="separate" w:fldLock="0"/>
+      </w:r>
+      <w:r>
+        <w:rPr>
+          <w:rFonts w:cs="Arial Unicode MS" w:eastAsia="Arial Unicode MS"/>
+          <w:rtl w:val="0"/>
+        </w:rPr>
+        <w:t>6</w:t>
       </w:r>
       <w:r>
         <w:rPr/>
@@ -1443,13 +1611,24 @@
             <w:shd w:val="clear" w:color="auto" w:fill="f5f5f5"/>
             <w:tcMar>
               <w:top w:type="dxa" w:w="80"/>
-              <w:left w:type="dxa" w:w="80"/>
+              <w:left w:type="dxa" w:w="162"/>
               <w:bottom w:type="dxa" w:w="80"/>
               <w:right w:type="dxa" w:w="80"/>
             </w:tcMar>
             <w:vAlign w:val="top"/>
           </w:tcPr>
-          <w:p/>
+          <w:p>
+            <w:pPr>
+              <w:pStyle w:val="Table Paragraph"/>
+            </w:pPr>
+            <w:r>
+              <w:rPr>
+                <w:rFonts w:ascii="Arial" w:cs="Arial Unicode MS" w:hAnsi="Arial" w:eastAsia="Arial Unicode MS"/>
+                <w:rtl w:val="0"/>
+              </w:rPr>
+              <w:t>11.4.2022.</w:t>
+            </w:r>
+          </w:p>
         </w:tc>
         <w:tc>
           <w:tcPr>
@@ -1463,13 +1642,24 @@
             <w:shd w:val="clear" w:color="auto" w:fill="f5f5f5"/>
             <w:tcMar>
               <w:top w:type="dxa" w:w="80"/>
-              <w:left w:type="dxa" w:w="80"/>
+              <w:left w:type="dxa" w:w="162"/>
               <w:bottom w:type="dxa" w:w="80"/>
               <w:right w:type="dxa" w:w="80"/>
             </w:tcMar>
             <w:vAlign w:val="top"/>
           </w:tcPr>
-          <w:p/>
+          <w:p>
+            <w:pPr>
+              <w:pStyle w:val="Table Paragraph"/>
+            </w:pPr>
+            <w:r>
+              <w:rPr>
+                <w:rFonts w:ascii="Arial" w:cs="Arial Unicode MS" w:hAnsi="Arial" w:eastAsia="Arial Unicode MS"/>
+                <w:rtl w:val="0"/>
+              </w:rPr>
+              <w:t>1.1</w:t>
+            </w:r>
+          </w:p>
         </w:tc>
         <w:tc>
           <w:tcPr>
@@ -1483,13 +1673,24 @@
             <w:shd w:val="clear" w:color="auto" w:fill="f5f5f5"/>
             <w:tcMar>
               <w:top w:type="dxa" w:w="80"/>
-              <w:left w:type="dxa" w:w="80"/>
+              <w:left w:type="dxa" w:w="162"/>
               <w:bottom w:type="dxa" w:w="80"/>
               <w:right w:type="dxa" w:w="80"/>
             </w:tcMar>
             <w:vAlign w:val="top"/>
           </w:tcPr>
-          <w:p/>
+          <w:p>
+            <w:pPr>
+              <w:pStyle w:val="Table Paragraph"/>
+            </w:pPr>
+            <w:r>
+              <w:rPr>
+                <w:rFonts w:ascii="Arial" w:cs="Arial Unicode MS" w:hAnsi="Arial" w:eastAsia="Arial Unicode MS"/>
+                <w:rtl w:val="0"/>
+              </w:rPr>
+              <w:t>Ispravljena verzija nakon FR</w:t>
+            </w:r>
+          </w:p>
         </w:tc>
         <w:tc>
           <w:tcPr>
@@ -1503,13 +1704,31 @@
             <w:shd w:val="clear" w:color="auto" w:fill="f5f5f5"/>
             <w:tcMar>
               <w:top w:type="dxa" w:w="80"/>
-              <w:left w:type="dxa" w:w="80"/>
+              <w:left w:type="dxa" w:w="162"/>
               <w:bottom w:type="dxa" w:w="80"/>
               <w:right w:type="dxa" w:w="80"/>
             </w:tcMar>
             <w:vAlign w:val="top"/>
           </w:tcPr>
-          <w:p/>
+          <w:p>
+            <w:pPr>
+              <w:pStyle w:val="Table Paragraph"/>
+            </w:pPr>
+            <w:r>
+              <w:rPr>
+                <w:rFonts w:ascii="Arial" w:cs="Arial Unicode MS" w:hAnsi="Arial" w:eastAsia="Arial Unicode MS"/>
+                <w:rtl w:val="0"/>
+              </w:rPr>
+              <w:t>Aleksa Vujni</w:t>
+            </w:r>
+            <w:r>
+              <w:rPr>
+                <w:rFonts w:ascii="Arial" w:cs="Arial Unicode MS" w:hAnsi="Arial" w:eastAsia="Arial Unicode MS" w:hint="default"/>
+                <w:rtl w:val="0"/>
+              </w:rPr>
+              <w:t>ć</w:t>
+            </w:r>
+          </w:p>
         </w:tc>
       </w:tr>
       <w:tr>
@@ -1714,7 +1933,7 @@
         <w:pStyle w:val="Heading"/>
         <w:numPr>
           <w:ilvl w:val="0"/>
-          <w:numId w:val="8"/>
+          <w:numId w:val="12"/>
         </w:numPr>
       </w:pPr>
       <w:bookmarkStart w:name="_Toc" w:id="0"/>
@@ -1746,7 +1965,7 @@
         <w:pStyle w:val="Heading 2"/>
         <w:numPr>
           <w:ilvl w:val="1"/>
-          <w:numId w:val="8"/>
+          <w:numId w:val="12"/>
         </w:numPr>
       </w:pPr>
       <w:bookmarkStart w:name="_Toc1" w:id="2"/>
@@ -1791,7 +2010,7 @@
         <w:pStyle w:val="Heading 2"/>
         <w:numPr>
           <w:ilvl w:val="1"/>
-          <w:numId w:val="8"/>
+          <w:numId w:val="12"/>
         </w:numPr>
       </w:pPr>
       <w:bookmarkStart w:name="_Toc2" w:id="3"/>
@@ -1902,7 +2121,7 @@
         <w:pStyle w:val="Heading 2"/>
         <w:numPr>
           <w:ilvl w:val="1"/>
-          <w:numId w:val="9"/>
+          <w:numId w:val="13"/>
         </w:numPr>
       </w:pPr>
       <w:bookmarkStart w:name="_Toc3" w:id="4"/>
@@ -2376,7 +2595,7 @@
         <w:pStyle w:val="Heading"/>
         <w:numPr>
           <w:ilvl w:val="0"/>
-          <w:numId w:val="10"/>
+          <w:numId w:val="14"/>
         </w:numPr>
       </w:pPr>
       <w:bookmarkStart w:name="_Toc4" w:id="5"/>
@@ -2417,7 +2636,7 @@
         <w:pStyle w:val="Heading 2"/>
         <w:numPr>
           <w:ilvl w:val="1"/>
-          <w:numId w:val="11"/>
+          <w:numId w:val="15"/>
         </w:numPr>
       </w:pPr>
       <w:bookmarkStart w:name="_Toc5" w:id="7"/>
@@ -2507,7 +2726,7 @@
         <w:pStyle w:val="Heading 2"/>
         <w:numPr>
           <w:ilvl w:val="1"/>
-          <w:numId w:val="9"/>
+          <w:numId w:val="13"/>
         </w:numPr>
       </w:pPr>
       <w:bookmarkStart w:name="_Toc6" w:id="8"/>
@@ -2528,16 +2747,26 @@
     <w:p>
       <w:pPr>
         <w:pStyle w:val="Heading 3"/>
-        <w:ind w:left="833"/>
+        <w:numPr>
+          <w:ilvl w:val="2"/>
+          <w:numId w:val="13"/>
+        </w:numPr>
       </w:pPr>
       <w:bookmarkStart w:name="_Toc7" w:id="9"/>
       <w:r>
         <w:rPr>
           <w:rFonts w:cs="Arial Unicode MS" w:eastAsia="Arial Unicode MS"/>
           <w:rtl w:val="0"/>
-        </w:rPr>
-        <w:tab/>
-        <w:t>2.2.1 Korisnik</w:t>
+          <w:lang w:val="en-US"/>
+        </w:rPr>
+        <w:t>K</w:t>
+      </w:r>
+      <w:r>
+        <w:rPr>
+          <w:rFonts w:cs="Arial Unicode MS" w:eastAsia="Arial Unicode MS"/>
+          <w:rtl w:val="0"/>
+        </w:rPr>
+        <w:t>orisnik</w:t>
       </w:r>
       <w:r>
         <w:rPr>
@@ -2558,7 +2787,7 @@
         <w:pStyle w:val="Body"/>
         <w:numPr>
           <w:ilvl w:val="2"/>
-          <w:numId w:val="12"/>
+          <w:numId w:val="16"/>
         </w:numPr>
       </w:pPr>
       <w:r>
@@ -2579,7 +2808,7 @@
         <w:pStyle w:val="Body"/>
         <w:numPr>
           <w:ilvl w:val="2"/>
-          <w:numId w:val="12"/>
+          <w:numId w:val="16"/>
         </w:numPr>
       </w:pPr>
       <w:r>
@@ -2624,7 +2853,7 @@
         <w:pStyle w:val="Body"/>
         <w:numPr>
           <w:ilvl w:val="2"/>
-          <w:numId w:val="12"/>
+          <w:numId w:val="16"/>
         </w:numPr>
       </w:pPr>
       <w:r>
@@ -2645,7 +2874,7 @@
         <w:pStyle w:val="Body"/>
         <w:numPr>
           <w:ilvl w:val="2"/>
-          <w:numId w:val="12"/>
+          <w:numId w:val="16"/>
         </w:numPr>
       </w:pPr>
       <w:r>
@@ -2681,55 +2910,76 @@
     </w:p>
     <w:p>
       <w:pPr>
-        <w:pStyle w:val="Body"/>
-      </w:pPr>
-    </w:p>
-    <w:p>
-      <w:pPr>
         <w:pStyle w:val="Heading 2"/>
       </w:pPr>
+    </w:p>
+    <w:p>
+      <w:pPr>
+        <w:pStyle w:val="Heading 2"/>
+        <w:numPr>
+          <w:ilvl w:val="1"/>
+          <w:numId w:val="17"/>
+        </w:numPr>
+      </w:pPr>
       <w:bookmarkStart w:name="_Toc8" w:id="10"/>
       <w:r>
         <w:rPr>
           <w:rFonts w:cs="Arial Unicode MS" w:eastAsia="Arial Unicode MS"/>
           <w:rtl w:val="0"/>
         </w:rPr>
-        <w:t>2.3</w:t>
-        <w:tab/>
         <w:t>Alternativni tokovi</w:t>
       </w:r>
       <w:bookmarkEnd w:id="10"/>
     </w:p>
     <w:p>
       <w:pPr>
-        <w:pStyle w:val="Heading 2"/>
-      </w:pPr>
-    </w:p>
-    <w:p>
-      <w:pPr>
         <w:pStyle w:val="Heading 3"/>
-        <w:ind w:right="1784"/>
+      </w:pPr>
+    </w:p>
+    <w:p>
+      <w:pPr>
+        <w:pStyle w:val="Heading 3"/>
+        <w:ind w:left="473" w:right="1500"/>
       </w:pPr>
       <w:bookmarkStart w:name="_Toc9" w:id="11"/>
       <w:r>
         <w:rPr>
           <w:rtl w:val="0"/>
-        </w:rPr>
-        <w:tab/>
-        <w:t xml:space="preserve">2.2.1.4.a Korisnik nije </w:t>
-      </w:r>
-      <w:r>
-        <w:rPr>
-          <w:rtl w:val="0"/>
-        </w:rPr>
-        <w:t>uneo neki od zatevanih podataka</w:t>
+          <w:lang w:val="en-US"/>
+        </w:rPr>
+        <w:t xml:space="preserve">2.2.1.4 a) </w:t>
+      </w:r>
+      <w:r>
+        <w:rPr>
+          <w:rtl w:val="0"/>
+        </w:rPr>
+        <w:t xml:space="preserve">Korisnik nije </w:t>
+      </w:r>
+      <w:r>
+        <w:rPr>
+          <w:rtl w:val="0"/>
+        </w:rPr>
+        <w:t>uneo neki od zatevanih</w:t>
+      </w:r>
+      <w:r>
+        <w:rPr>
+          <w:rtl w:val="0"/>
+          <w:lang w:val="en-US"/>
+        </w:rPr>
+        <w:t xml:space="preserve"> </w:t>
+      </w:r>
+      <w:r>
+        <w:rPr>
+          <w:rtl w:val="0"/>
+        </w:rPr>
+        <w:t>podataka</w:t>
       </w:r>
       <w:bookmarkEnd w:id="11"/>
     </w:p>
     <w:p>
       <w:pPr>
         <w:pStyle w:val="Heading 3"/>
-        <w:ind w:right="2067"/>
+        <w:ind w:left="473"/>
       </w:pPr>
     </w:p>
     <w:p>
@@ -2737,7 +2987,7 @@
         <w:pStyle w:val="Body"/>
         <w:numPr>
           <w:ilvl w:val="2"/>
-          <w:numId w:val="14"/>
+          <w:numId w:val="19"/>
         </w:numPr>
       </w:pPr>
       <w:r>
@@ -2770,7 +3020,7 @@
         <w:pStyle w:val="Body"/>
         <w:numPr>
           <w:ilvl w:val="2"/>
-          <w:numId w:val="14"/>
+          <w:numId w:val="19"/>
         </w:numPr>
       </w:pPr>
       <w:r>
@@ -2791,7 +3041,7 @@
         <w:pStyle w:val="Body"/>
         <w:numPr>
           <w:ilvl w:val="2"/>
-          <w:numId w:val="14"/>
+          <w:numId w:val="19"/>
         </w:numPr>
       </w:pPr>
       <w:r>
@@ -2821,16 +3071,552 @@
     </w:p>
     <w:p>
       <w:pPr>
+        <w:pStyle w:val="Heading 3"/>
+        <w:ind w:left="473" w:right="1500"/>
+      </w:pPr>
+      <w:bookmarkStart w:name="_Toc10" w:id="12"/>
+      <w:r>
+        <w:rPr>
+          <w:rtl w:val="0"/>
+          <w:lang w:val="en-US"/>
+        </w:rPr>
+        <w:t xml:space="preserve">2.2.1.4 b) </w:t>
+      </w:r>
+      <w:r>
+        <w:rPr>
+          <w:rtl w:val="0"/>
+        </w:rPr>
+        <w:t xml:space="preserve">Korisnik nije </w:t>
+      </w:r>
+      <w:r>
+        <w:rPr>
+          <w:rtl w:val="0"/>
+          <w:lang w:val="en-US"/>
+        </w:rPr>
+        <w:t>stariji od 18 godina</w:t>
+      </w:r>
+      <w:bookmarkEnd w:id="12"/>
+    </w:p>
+    <w:p>
+      <w:pPr>
+        <w:pStyle w:val="Heading 3"/>
+        <w:ind w:left="473"/>
+      </w:pPr>
+    </w:p>
+    <w:p>
+      <w:pPr>
+        <w:pStyle w:val="Body"/>
+        <w:numPr>
+          <w:ilvl w:val="2"/>
+          <w:numId w:val="20"/>
+        </w:numPr>
+      </w:pPr>
+      <w:r>
+        <w:rPr>
+          <w:rtl w:val="0"/>
+        </w:rPr>
+        <w:t xml:space="preserve">Korisniku se prikazuje poruka da </w:t>
+      </w:r>
+      <w:r>
+        <w:rPr>
+          <w:rtl w:val="0"/>
+        </w:rPr>
+        <w:t xml:space="preserve">mora </w:t>
+      </w:r>
+      <w:r>
+        <w:rPr>
+          <w:rtl w:val="0"/>
+          <w:lang w:val="en-US"/>
+        </w:rPr>
+        <w:t>biti stariji od 18 godina kako bi mogao da kreira nalog</w:t>
+      </w:r>
+    </w:p>
+    <w:p>
+      <w:pPr>
+        <w:pStyle w:val="Body"/>
+      </w:pPr>
+    </w:p>
+    <w:p>
+      <w:pPr>
+        <w:pStyle w:val="Heading 3"/>
+        <w:ind w:left="473" w:right="1500"/>
+      </w:pPr>
+      <w:bookmarkStart w:name="_Toc11" w:id="13"/>
+      <w:r>
+        <w:rPr>
+          <w:rtl w:val="0"/>
+          <w:lang w:val="en-US"/>
+        </w:rPr>
+        <w:t xml:space="preserve">2.2.1.4 c) </w:t>
+      </w:r>
+      <w:r>
+        <w:rPr>
+          <w:rtl w:val="0"/>
+        </w:rPr>
+        <w:t xml:space="preserve">Korisnik </w:t>
+      </w:r>
+      <w:r>
+        <w:rPr>
+          <w:rtl w:val="0"/>
+          <w:lang w:val="en-US"/>
+        </w:rPr>
+        <w:t>je uneo ve</w:t>
+      </w:r>
+      <w:r>
+        <w:rPr>
+          <w:rtl w:val="0"/>
+        </w:rPr>
+        <w:t xml:space="preserve">ć </w:t>
+      </w:r>
+      <w:r>
+        <w:rPr>
+          <w:rtl w:val="0"/>
+        </w:rPr>
+        <w:t>kori</w:t>
+      </w:r>
+      <w:r>
+        <w:rPr>
+          <w:rtl w:val="0"/>
+        </w:rPr>
+        <w:t>šć</w:t>
+      </w:r>
+      <w:r>
+        <w:rPr>
+          <w:rtl w:val="0"/>
+        </w:rPr>
+        <w:t>eno korisni</w:t>
+      </w:r>
+      <w:r>
+        <w:rPr>
+          <w:rtl w:val="0"/>
+        </w:rPr>
+        <w:t>č</w:t>
+      </w:r>
+      <w:r>
+        <w:rPr>
+          <w:rtl w:val="0"/>
+        </w:rPr>
+        <w:t>ko ime</w:t>
+      </w:r>
+      <w:bookmarkEnd w:id="13"/>
+    </w:p>
+    <w:p>
+      <w:pPr>
+        <w:pStyle w:val="Heading 3"/>
+        <w:ind w:left="473"/>
+      </w:pPr>
+    </w:p>
+    <w:p>
+      <w:pPr>
+        <w:pStyle w:val="Body"/>
+        <w:numPr>
+          <w:ilvl w:val="2"/>
+          <w:numId w:val="21"/>
+        </w:numPr>
+      </w:pPr>
+      <w:r>
+        <w:rPr>
+          <w:rtl w:val="0"/>
+        </w:rPr>
+        <w:t xml:space="preserve">Korisniku se prikazuje poruka da </w:t>
+      </w:r>
+      <w:r>
+        <w:rPr>
+          <w:rtl w:val="0"/>
+        </w:rPr>
+        <w:t>mora odabrani novo korisni</w:t>
+      </w:r>
+      <w:r>
+        <w:rPr>
+          <w:rtl w:val="0"/>
+        </w:rPr>
+        <w:t>č</w:t>
+      </w:r>
+      <w:r>
+        <w:rPr>
+          <w:rtl w:val="0"/>
+        </w:rPr>
+        <w:t>ko ime koje nije u upotrebi na sistemu</w:t>
+      </w:r>
+    </w:p>
+    <w:p>
+      <w:pPr>
+        <w:pStyle w:val="Body"/>
+        <w:numPr>
+          <w:ilvl w:val="2"/>
+          <w:numId w:val="19"/>
+        </w:numPr>
+      </w:pPr>
+      <w:r>
+        <w:rPr>
+          <w:rtl w:val="0"/>
+        </w:rPr>
+        <w:t>Korisnik</w:t>
+      </w:r>
+      <w:r>
+        <w:rPr>
+          <w:rtl w:val="0"/>
+        </w:rPr>
+        <w:t xml:space="preserve"> menja korisni</w:t>
+      </w:r>
+      <w:r>
+        <w:rPr>
+          <w:rtl w:val="0"/>
+        </w:rPr>
+        <w:t>č</w:t>
+      </w:r>
+      <w:r>
+        <w:rPr>
+          <w:rtl w:val="0"/>
+        </w:rPr>
+        <w:t>ko ime koje je prethodno upisao</w:t>
+      </w:r>
+    </w:p>
+    <w:p>
+      <w:pPr>
+        <w:pStyle w:val="Body"/>
+        <w:numPr>
+          <w:ilvl w:val="2"/>
+          <w:numId w:val="19"/>
+        </w:numPr>
+      </w:pPr>
+      <w:r>
+        <w:rPr>
+          <w:rtl w:val="0"/>
+          <w:lang w:val="en-US"/>
+        </w:rPr>
+        <w:t>Korisnik se vra</w:t>
+      </w:r>
+      <w:r>
+        <w:rPr>
+          <w:rtl w:val="0"/>
+        </w:rPr>
+        <w:t>ć</w:t>
+      </w:r>
+      <w:r>
+        <w:rPr>
+          <w:rtl w:val="0"/>
+        </w:rPr>
+        <w:t>a na korak 3</w:t>
+      </w:r>
+    </w:p>
+    <w:p>
+      <w:pPr>
+        <w:pStyle w:val="Body"/>
+      </w:pPr>
+    </w:p>
+    <w:p>
+      <w:pPr>
+        <w:pStyle w:val="Heading 3"/>
+        <w:ind w:left="473" w:right="1500"/>
+      </w:pPr>
+      <w:bookmarkStart w:name="_Toc12" w:id="14"/>
+      <w:r>
+        <w:rPr>
+          <w:rtl w:val="0"/>
+          <w:lang w:val="en-US"/>
+        </w:rPr>
+        <w:t xml:space="preserve">2.2.1.4 </w:t>
+      </w:r>
+      <w:r>
+        <w:rPr>
+          <w:rtl w:val="0"/>
+        </w:rPr>
+        <w:t>d</w:t>
+      </w:r>
+      <w:r>
+        <w:rPr>
+          <w:rtl w:val="0"/>
+          <w:lang w:val="en-US"/>
+        </w:rPr>
+        <w:t xml:space="preserve">) </w:t>
+      </w:r>
+      <w:r>
+        <w:rPr>
+          <w:rtl w:val="0"/>
+        </w:rPr>
+        <w:t xml:space="preserve">Korisnik </w:t>
+      </w:r>
+      <w:r>
+        <w:rPr>
+          <w:rtl w:val="0"/>
+          <w:lang w:val="en-US"/>
+        </w:rPr>
+        <w:t>je uneo ve</w:t>
+      </w:r>
+      <w:r>
+        <w:rPr>
+          <w:rtl w:val="0"/>
+        </w:rPr>
+        <w:t xml:space="preserve">ć </w:t>
+      </w:r>
+      <w:r>
+        <w:rPr>
+          <w:rtl w:val="0"/>
+        </w:rPr>
+        <w:t>kori</w:t>
+      </w:r>
+      <w:r>
+        <w:rPr>
+          <w:rtl w:val="0"/>
+        </w:rPr>
+        <w:t>šć</w:t>
+      </w:r>
+      <w:r>
+        <w:rPr>
+          <w:rtl w:val="0"/>
+        </w:rPr>
+        <w:t>enu mejl adresu</w:t>
+      </w:r>
+      <w:bookmarkEnd w:id="14"/>
+    </w:p>
+    <w:p>
+      <w:pPr>
+        <w:pStyle w:val="Heading 3"/>
+        <w:ind w:left="473"/>
+      </w:pPr>
+    </w:p>
+    <w:p>
+      <w:pPr>
+        <w:pStyle w:val="Body"/>
+        <w:numPr>
+          <w:ilvl w:val="2"/>
+          <w:numId w:val="22"/>
+        </w:numPr>
+      </w:pPr>
+      <w:r>
+        <w:rPr>
+          <w:rtl w:val="0"/>
+        </w:rPr>
+        <w:t xml:space="preserve">Korisniku se prikazuje poruka da </w:t>
+      </w:r>
+      <w:r>
+        <w:rPr>
+          <w:rtl w:val="0"/>
+        </w:rPr>
+        <w:t>mora uneti mejl adresu koja nije ve</w:t>
+      </w:r>
+      <w:r>
+        <w:rPr>
+          <w:rtl w:val="0"/>
+        </w:rPr>
+        <w:t xml:space="preserve">ć </w:t>
+      </w:r>
+      <w:r>
+        <w:rPr>
+          <w:rtl w:val="0"/>
+        </w:rPr>
+        <w:t>u upotrebi</w:t>
+      </w:r>
+    </w:p>
+    <w:p>
+      <w:pPr>
+        <w:pStyle w:val="Body"/>
+        <w:numPr>
+          <w:ilvl w:val="2"/>
+          <w:numId w:val="19"/>
+        </w:numPr>
+      </w:pPr>
+      <w:r>
+        <w:rPr>
+          <w:rtl w:val="0"/>
+        </w:rPr>
+        <w:t>Korisnik</w:t>
+      </w:r>
+      <w:r>
+        <w:rPr>
+          <w:rtl w:val="0"/>
+        </w:rPr>
+        <w:t xml:space="preserve"> menja mejl adresu koju je prethodno upisao</w:t>
+      </w:r>
+    </w:p>
+    <w:p>
+      <w:pPr>
+        <w:pStyle w:val="Body"/>
+        <w:numPr>
+          <w:ilvl w:val="2"/>
+          <w:numId w:val="19"/>
+        </w:numPr>
+      </w:pPr>
+      <w:r>
+        <w:rPr>
+          <w:rtl w:val="0"/>
+          <w:lang w:val="en-US"/>
+        </w:rPr>
+        <w:t>Korisnik se vra</w:t>
+      </w:r>
+      <w:r>
+        <w:rPr>
+          <w:rtl w:val="0"/>
+        </w:rPr>
+        <w:t>ć</w:t>
+      </w:r>
+      <w:r>
+        <w:rPr>
+          <w:rtl w:val="0"/>
+        </w:rPr>
+        <w:t>a na korak 3</w:t>
+      </w:r>
+      <w:r>
+        <w:rPr>
+          <w:rFonts w:ascii="Arial Unicode MS" w:cs="Arial Unicode MS" w:hAnsi="Arial Unicode MS" w:eastAsia="Arial Unicode MS"/>
+          <w:b w:val="0"/>
+          <w:bCs w:val="0"/>
+          <w:i w:val="0"/>
+          <w:iCs w:val="0"/>
+        </w:rPr>
+        <w:br w:type="page"/>
+      </w:r>
+    </w:p>
+    <w:p>
+      <w:pPr>
+        <w:pStyle w:val="Body"/>
+      </w:pPr>
+    </w:p>
+    <w:p>
+      <w:pPr>
+        <w:pStyle w:val="Body"/>
+      </w:pPr>
+    </w:p>
+    <w:p>
+      <w:pPr>
+        <w:pStyle w:val="Heading 3"/>
+        <w:ind w:left="473" w:right="1500"/>
+      </w:pPr>
+      <w:bookmarkStart w:name="_Toc13" w:id="15"/>
+      <w:r>
+        <w:rPr>
+          <w:rtl w:val="0"/>
+          <w:lang w:val="en-US"/>
+        </w:rPr>
+        <w:t xml:space="preserve">2.2.1.4 </w:t>
+      </w:r>
+      <w:r>
+        <w:rPr>
+          <w:rtl w:val="0"/>
+        </w:rPr>
+        <w:t>e</w:t>
+      </w:r>
+      <w:r>
+        <w:rPr>
+          <w:rtl w:val="0"/>
+          <w:lang w:val="en-US"/>
+        </w:rPr>
+        <w:t xml:space="preserve">) </w:t>
+      </w:r>
+      <w:r>
+        <w:rPr>
+          <w:rtl w:val="0"/>
+        </w:rPr>
+        <w:t>Polja za unos lozinke se ne poklapaju</w:t>
+      </w:r>
+      <w:bookmarkEnd w:id="15"/>
+    </w:p>
+    <w:p>
+      <w:pPr>
+        <w:pStyle w:val="Heading 3"/>
+        <w:ind w:left="473"/>
+      </w:pPr>
+    </w:p>
+    <w:p>
+      <w:pPr>
+        <w:pStyle w:val="Body"/>
+        <w:numPr>
+          <w:ilvl w:val="2"/>
+          <w:numId w:val="23"/>
+        </w:numPr>
+      </w:pPr>
+      <w:r>
+        <w:rPr>
+          <w:rtl w:val="0"/>
+        </w:rPr>
+        <w:t>Korisniku se prikazuje poruka da</w:t>
+      </w:r>
+      <w:r>
+        <w:rPr>
+          <w:rtl w:val="0"/>
+        </w:rPr>
+        <w:t xml:space="preserve"> lozinke mora da se poklapaju</w:t>
+      </w:r>
+    </w:p>
+    <w:p>
+      <w:pPr>
+        <w:pStyle w:val="Body"/>
+        <w:numPr>
+          <w:ilvl w:val="2"/>
+          <w:numId w:val="19"/>
+        </w:numPr>
+      </w:pPr>
+      <w:r>
+        <w:rPr>
+          <w:rtl w:val="0"/>
+        </w:rPr>
+        <w:t>Korisnik</w:t>
+      </w:r>
+      <w:r>
+        <w:rPr>
+          <w:rtl w:val="0"/>
+        </w:rPr>
+        <w:t xml:space="preserve"> opet unosi lozinku u polja</w:t>
+      </w:r>
+    </w:p>
+    <w:p>
+      <w:pPr>
+        <w:pStyle w:val="Body"/>
+        <w:numPr>
+          <w:ilvl w:val="2"/>
+          <w:numId w:val="19"/>
+        </w:numPr>
+      </w:pPr>
+      <w:r>
+        <w:rPr>
+          <w:rtl w:val="0"/>
+          <w:lang w:val="en-US"/>
+        </w:rPr>
+        <w:t>Korisnik se vra</w:t>
+      </w:r>
+      <w:r>
+        <w:rPr>
+          <w:rtl w:val="0"/>
+        </w:rPr>
+        <w:t>ć</w:t>
+      </w:r>
+      <w:r>
+        <w:rPr>
+          <w:rtl w:val="0"/>
+        </w:rPr>
+        <w:t>a na korak 3</w:t>
+      </w:r>
+    </w:p>
+    <w:p>
+      <w:pPr>
+        <w:pStyle w:val="Body"/>
+      </w:pPr>
+    </w:p>
+    <w:p>
+      <w:pPr>
+        <w:pStyle w:val="Heading 3"/>
+      </w:pPr>
+    </w:p>
+    <w:p>
+      <w:pPr>
+        <w:pStyle w:val="Body"/>
+      </w:pPr>
+    </w:p>
+    <w:p>
+      <w:pPr>
         <w:pStyle w:val="Heading 2"/>
-      </w:pPr>
-      <w:bookmarkStart w:name="_Toc10" w:id="12"/>
+        <w:numPr>
+          <w:ilvl w:val="1"/>
+          <w:numId w:val="17"/>
+        </w:numPr>
+      </w:pPr>
+      <w:bookmarkStart w:name="_Toc14" w:id="16"/>
       <w:r>
         <w:rPr>
           <w:rFonts w:cs="Arial Unicode MS" w:eastAsia="Arial Unicode MS"/>
           <w:rtl w:val="0"/>
         </w:rPr>
-        <w:t>2.4</w:t>
-        <w:tab/>
         <w:t>Posebni zahtev</w:t>
       </w:r>
       <w:r>
@@ -2840,7 +3626,7 @@
         </w:rPr>
         <w:t>i</w:t>
       </w:r>
-      <w:bookmarkEnd w:id="12"/>
+      <w:bookmarkEnd w:id="16"/>
     </w:p>
     <w:p>
       <w:pPr>
@@ -2866,18 +3652,28 @@
     <w:p>
       <w:pPr>
         <w:pStyle w:val="Heading 2"/>
-      </w:pPr>
-      <w:bookmarkStart w:name="_Toc11" w:id="13"/>
+        <w:numPr>
+          <w:ilvl w:val="1"/>
+          <w:numId w:val="17"/>
+        </w:numPr>
+      </w:pPr>
+      <w:bookmarkStart w:name="_Toc15" w:id="17"/>
       <w:r>
         <w:rPr>
           <w:rFonts w:cs="Arial Unicode MS" w:eastAsia="Arial Unicode MS"/>
           <w:rtl w:val="0"/>
         </w:rPr>
-        <w:t>2.5</w:t>
-        <w:tab/>
-        <w:t>Preduslovi</w:t>
-      </w:r>
-      <w:bookmarkEnd w:id="13"/>
+        <w:t>Preduslov</w:t>
+      </w:r>
+      <w:r>
+        <w:rPr>
+          <w:rFonts w:cs="Arial Unicode MS" w:eastAsia="Arial Unicode MS"/>
+          <w:rtl w:val="0"/>
+          <w:lang w:val="en-US"/>
+        </w:rPr>
+        <w:t>i</w:t>
+      </w:r>
+      <w:bookmarkEnd w:id="17"/>
     </w:p>
     <w:p>
       <w:pPr>
@@ -2892,7 +3688,7 @@
         <w:rPr>
           <w:rtl w:val="0"/>
         </w:rPr>
-        <w:t>Nema.</w:t>
+        <w:t>Korisnik mora biti stariji od 18 godina i neregistrovan na sistem.</w:t>
       </w:r>
     </w:p>
     <w:p>
@@ -2903,15 +3699,17 @@
     <w:p>
       <w:pPr>
         <w:pStyle w:val="Heading 2"/>
-      </w:pPr>
-      <w:bookmarkStart w:name="_Toc12" w:id="14"/>
+        <w:numPr>
+          <w:ilvl w:val="1"/>
+          <w:numId w:val="17"/>
+        </w:numPr>
+      </w:pPr>
+      <w:bookmarkStart w:name="_Toc16" w:id="18"/>
       <w:r>
         <w:rPr>
           <w:rFonts w:cs="Arial Unicode MS" w:eastAsia="Arial Unicode MS"/>
           <w:rtl w:val="0"/>
         </w:rPr>
-        <w:t>2.6</w:t>
-        <w:tab/>
         <w:t>Posledic</w:t>
       </w:r>
       <w:r>
@@ -2921,7 +3719,7 @@
         </w:rPr>
         <w:t>e</w:t>
       </w:r>
-      <w:bookmarkEnd w:id="14"/>
+      <w:bookmarkEnd w:id="18"/>
     </w:p>
     <w:p>
       <w:pPr>
@@ -2980,8 +3778,8 @@
         </w:rPr>
         <w:t>i napravljeni nalog.</w:t>
       </w:r>
-      <w:bookmarkStart w:name="Tehnologije" w:id="15"/>
-      <w:bookmarkEnd w:id="15"/>
+      <w:bookmarkStart w:name="Tehnologije" w:id="19"/>
+      <w:bookmarkEnd w:id="19"/>
     </w:p>
     <w:sectPr>
       <w:headerReference w:type="default" r:id="rId11"/>
@@ -3123,11 +3921,7 @@
         <w:ind w:left="1143" w:hanging="919"/>
       </w:pPr>
       <w:rPr>
-        <w:rFonts w:ascii="Arial" w:cs="Arial" w:hAnsi="Arial" w:eastAsia="Arial"/>
-        <w:b w:val="1"/>
-        <w:bCs w:val="1"/>
-        <w:i w:val="0"/>
-        <w:iCs w:val="0"/>
+        <w:rFonts w:hAnsi="Arial Unicode MS"/>
         <w:caps w:val="0"/>
         <w:smallCaps w:val="0"/>
         <w:strike w:val="0"/>
@@ -3180,9 +3974,9 @@
       <w:lvlJc w:val="left"/>
       <w:pPr>
         <w:tabs>
-          <w:tab w:val="num" w:pos="2333"/>
+          <w:tab w:val="num" w:pos="2799"/>
         </w:tabs>
-        <w:ind w:left="3250" w:hanging="1834"/>
+        <w:ind w:left="3716" w:hanging="1834"/>
       </w:pPr>
       <w:rPr>
         <w:rFonts w:hAnsi="Arial Unicode MS"/>
@@ -3208,7 +4002,7 @@
       <w:lvlText w:val="%1.%2.%3.%4."/>
       <w:lvlJc w:val="left"/>
       <w:pPr>
-        <w:ind w:left="3722" w:hanging="1834"/>
+        <w:ind w:left="4421" w:hanging="1834"/>
       </w:pPr>
       <w:rPr>
         <w:rFonts w:hAnsi="Arial Unicode MS"/>
@@ -3234,7 +4028,7 @@
       <w:lvlText w:val="%1.%2.%3.%4.%5."/>
       <w:lvlJc w:val="left"/>
       <w:pPr>
-        <w:ind w:left="4194" w:hanging="1834"/>
+        <w:ind w:left="5126" w:hanging="1834"/>
       </w:pPr>
       <w:rPr>
         <w:rFonts w:hAnsi="Arial Unicode MS"/>
@@ -3260,7 +4054,7 @@
       <w:lvlText w:val="%1.%2.%3.%4.%5.%6."/>
       <w:lvlJc w:val="left"/>
       <w:pPr>
-        <w:ind w:left="4666" w:hanging="1834"/>
+        <w:ind w:left="5831" w:hanging="1834"/>
       </w:pPr>
       <w:rPr>
         <w:rFonts w:hAnsi="Arial Unicode MS"/>
@@ -3286,7 +4080,7 @@
       <w:lvlText w:val="%1.%2.%3.%4.%5.%6.%7."/>
       <w:lvlJc w:val="left"/>
       <w:pPr>
-        <w:ind w:left="5138" w:hanging="1834"/>
+        <w:ind w:left="6536" w:hanging="1834"/>
       </w:pPr>
       <w:rPr>
         <w:rFonts w:hAnsi="Arial Unicode MS"/>
@@ -3312,7 +4106,7 @@
       <w:lvlText w:val="%1.%2.%3.%4.%5.%6.%7.%8."/>
       <w:lvlJc w:val="left"/>
       <w:pPr>
-        <w:ind w:left="5610" w:hanging="1834"/>
+        <w:ind w:left="7241" w:hanging="1834"/>
       </w:pPr>
       <w:rPr>
         <w:rFonts w:hAnsi="Arial Unicode MS"/>
@@ -3338,7 +4132,7 @@
       <w:lvlText w:val="%1.%2.%3.%4.%5.%6.%7.%8.%9."/>
       <w:lvlJc w:val="left"/>
       <w:pPr>
-        <w:ind w:left="6082" w:hanging="1834"/>
+        <w:ind w:left="7946" w:hanging="1834"/>
       </w:pPr>
       <w:rPr>
         <w:rFonts w:hAnsi="Arial Unicode MS"/>
@@ -3378,11 +4172,9 @@
         <w:ind w:left="1437" w:hanging="1213"/>
       </w:pPr>
       <w:rPr>
-        <w:rFonts w:ascii="Arial" w:cs="Arial" w:hAnsi="Arial" w:eastAsia="Arial"/>
+        <w:rFonts w:hAnsi="Arial Unicode MS"/>
         <w:b w:val="1"/>
         <w:bCs w:val="1"/>
-        <w:i w:val="0"/>
-        <w:iCs w:val="0"/>
         <w:caps w:val="0"/>
         <w:smallCaps w:val="0"/>
         <w:strike w:val="0"/>
@@ -3437,9 +4229,9 @@
       <w:lvlJc w:val="left"/>
       <w:pPr>
         <w:tabs>
-          <w:tab w:val="num" w:pos="2529"/>
+          <w:tab w:val="num" w:pos="2996"/>
         </w:tabs>
-        <w:ind w:left="3512" w:hanging="2096"/>
+        <w:ind w:left="3979" w:hanging="2097"/>
       </w:pPr>
       <w:rPr>
         <w:rFonts w:hAnsi="Arial Unicode MS"/>
@@ -3467,7 +4259,7 @@
       <w:lvlText w:val="%1.%2.%3.%4."/>
       <w:lvlJc w:val="left"/>
       <w:pPr>
-        <w:ind w:left="3984" w:hanging="2096"/>
+        <w:ind w:left="4684" w:hanging="2097"/>
       </w:pPr>
       <w:rPr>
         <w:rFonts w:hAnsi="Arial Unicode MS"/>
@@ -3495,7 +4287,7 @@
       <w:lvlText w:val="%1.%2.%3.%4.%5."/>
       <w:lvlJc w:val="left"/>
       <w:pPr>
-        <w:ind w:left="4456" w:hanging="2096"/>
+        <w:ind w:left="5389" w:hanging="2097"/>
       </w:pPr>
       <w:rPr>
         <w:rFonts w:hAnsi="Arial Unicode MS"/>
@@ -3523,7 +4315,7 @@
       <w:lvlText w:val="%1.%2.%3.%4.%5.%6."/>
       <w:lvlJc w:val="left"/>
       <w:pPr>
-        <w:ind w:left="4928" w:hanging="2096"/>
+        <w:ind w:left="6094" w:hanging="2097"/>
       </w:pPr>
       <w:rPr>
         <w:rFonts w:hAnsi="Arial Unicode MS"/>
@@ -3551,7 +4343,7 @@
       <w:lvlText w:val="%1.%2.%3.%4.%5.%6.%7."/>
       <w:lvlJc w:val="left"/>
       <w:pPr>
-        <w:ind w:left="5400" w:hanging="2096"/>
+        <w:ind w:left="6799" w:hanging="2097"/>
       </w:pPr>
       <w:rPr>
         <w:rFonts w:hAnsi="Arial Unicode MS"/>
@@ -3579,7 +4371,7 @@
       <w:lvlText w:val="%1.%2.%3.%4.%5.%6.%7.%8."/>
       <w:lvlJc w:val="left"/>
       <w:pPr>
-        <w:ind w:left="5872" w:hanging="2096"/>
+        <w:ind w:left="7504" w:hanging="2097"/>
       </w:pPr>
       <w:rPr>
         <w:rFonts w:hAnsi="Arial Unicode MS"/>
@@ -3607,7 +4399,7 @@
       <w:lvlText w:val="%1.%2.%3.%4.%5.%6.%7.%8.%9."/>
       <w:lvlJc w:val="left"/>
       <w:pPr>
-        <w:ind w:left="6344" w:hanging="2096"/>
+        <w:ind w:left="8209" w:hanging="2097"/>
       </w:pPr>
       <w:rPr>
         <w:rFonts w:hAnsi="Arial Unicode MS"/>
@@ -4133,11 +4925,7 @@
           <w:ind w:left="1143" w:hanging="919"/>
         </w:pPr>
         <w:rPr>
-          <w:rFonts w:ascii="Arial" w:cs="Arial" w:hAnsi="Arial" w:eastAsia="Arial"/>
-          <w:b w:val="1"/>
-          <w:bCs w:val="1"/>
-          <w:i w:val="0"/>
-          <w:iCs w:val="0"/>
+          <w:rFonts w:hAnsi="Arial Unicode MS"/>
           <w:caps w:val="0"/>
           <w:smallCaps w:val="0"/>
           <w:strike w:val="0"/>
@@ -4195,9 +4983,9 @@
         <w:lvlJc w:val="left"/>
         <w:pPr>
           <w:tabs>
-            <w:tab w:val="num" w:pos="2334"/>
+            <w:tab w:val="num" w:pos="3890"/>
           </w:tabs>
-          <w:ind w:left="3251" w:hanging="1833"/>
+          <w:ind w:left="2261" w:firstLine="779"/>
         </w:pPr>
         <w:rPr>
           <w:rFonts w:hAnsi="Arial Unicode MS"/>
@@ -4225,7 +5013,7 @@
         <w:lvlText w:val="%1.%2.%3.%4."/>
         <w:lvlJc w:val="left"/>
         <w:pPr>
-          <w:ind w:left="3724" w:hanging="1833"/>
+          <w:ind w:left="2967" w:firstLine="779"/>
         </w:pPr>
         <w:rPr>
           <w:rFonts w:hAnsi="Arial Unicode MS"/>
@@ -4253,7 +5041,7 @@
         <w:lvlText w:val="%1.%2.%3.%4.%5."/>
         <w:lvlJc w:val="left"/>
         <w:pPr>
-          <w:ind w:left="4197" w:hanging="1833"/>
+          <w:ind w:left="3672" w:firstLine="779"/>
         </w:pPr>
         <w:rPr>
           <w:rFonts w:hAnsi="Arial Unicode MS"/>
@@ -4281,7 +5069,7 @@
         <w:lvlText w:val="%1.%2.%3.%4.%5.%6."/>
         <w:lvlJc w:val="left"/>
         <w:pPr>
-          <w:ind w:left="4670" w:hanging="1833"/>
+          <w:ind w:left="4378" w:firstLine="779"/>
         </w:pPr>
         <w:rPr>
           <w:rFonts w:hAnsi="Arial Unicode MS"/>
@@ -4309,7 +5097,7 @@
         <w:lvlText w:val="%1.%2.%3.%4.%5.%6.%7."/>
         <w:lvlJc w:val="left"/>
         <w:pPr>
-          <w:ind w:left="5143" w:hanging="1833"/>
+          <w:ind w:left="5083" w:firstLine="779"/>
         </w:pPr>
         <w:rPr>
           <w:rFonts w:hAnsi="Arial Unicode MS"/>
@@ -4337,7 +5125,7 @@
         <w:lvlText w:val="%1.%2.%3.%4.%5.%6.%7.%8."/>
         <w:lvlJc w:val="left"/>
         <w:pPr>
-          <w:ind w:left="5616" w:hanging="1833"/>
+          <w:ind w:left="5789" w:firstLine="779"/>
         </w:pPr>
         <w:rPr>
           <w:rFonts w:hAnsi="Arial Unicode MS"/>
@@ -4365,7 +5153,7 @@
         <w:lvlText w:val="%1.%2.%3.%4.%5.%6.%7.%8.%9."/>
         <w:lvlJc w:val="left"/>
         <w:pPr>
-          <w:ind w:left="6089" w:hanging="1833"/>
+          <w:ind w:left="6494" w:firstLine="779"/>
         </w:pPr>
         <w:rPr>
           <w:rFonts w:hAnsi="Arial Unicode MS"/>
@@ -4408,41 +5196,6 @@
           <w:ind w:left="1143" w:hanging="919"/>
         </w:pPr>
         <w:rPr>
-          <w:rFonts w:ascii="Arial" w:cs="Arial" w:hAnsi="Arial" w:eastAsia="Arial"/>
-          <w:b w:val="1"/>
-          <w:bCs w:val="1"/>
-          <w:i w:val="0"/>
-          <w:iCs w:val="0"/>
-          <w:caps w:val="0"/>
-          <w:smallCaps w:val="0"/>
-          <w:strike w:val="0"/>
-          <w:dstrike w:val="0"/>
-          <w:outline w:val="0"/>
-          <w:emboss w:val="0"/>
-          <w:imprint w:val="0"/>
-          <w:spacing w:val="0"/>
-          <w:w w:val="100"/>
-          <w:kern w:val="0"/>
-          <w:position w:val="0"/>
-          <w:highlight w:val="none"/>
-          <w:vertAlign w:val="baseline"/>
-        </w:rPr>
-      </w:lvl>
-    </w:lvlOverride>
-    <w:lvlOverride w:ilvl="1">
-      <w:lvl w:ilvl="1">
-        <w:start w:val="1"/>
-        <w:numFmt w:val="decimal"/>
-        <w:suff w:val="tab"/>
-        <w:lvlText w:val="%1.%2."/>
-        <w:lvlJc w:val="left"/>
-        <w:pPr>
-          <w:tabs>
-            <w:tab w:val="num" w:pos="1694"/>
-          </w:tabs>
-          <w:ind w:left="2611" w:hanging="1667"/>
-        </w:pPr>
-        <w:rPr>
           <w:rFonts w:hAnsi="Arial Unicode MS"/>
           <w:caps w:val="0"/>
           <w:smallCaps w:val="0"/>
@@ -4460,18 +5213,18 @@
         </w:rPr>
       </w:lvl>
     </w:lvlOverride>
-    <w:lvlOverride w:ilvl="2">
-      <w:lvl w:ilvl="2">
+    <w:lvlOverride w:ilvl="1">
+      <w:lvl w:ilvl="1">
         <w:start w:val="1"/>
         <w:numFmt w:val="decimal"/>
         <w:suff w:val="tab"/>
-        <w:lvlText w:val="%1.%2.%3."/>
+        <w:lvlText w:val="%1.%2."/>
         <w:lvlJc w:val="left"/>
         <w:pPr>
           <w:tabs>
-            <w:tab w:val="num" w:pos="2166"/>
+            <w:tab w:val="num" w:pos="1694"/>
           </w:tabs>
-          <w:ind w:left="3083" w:hanging="1667"/>
+          <w:ind w:left="2611" w:hanging="1667"/>
         </w:pPr>
         <w:rPr>
           <w:rFonts w:hAnsi="Arial Unicode MS"/>
@@ -4491,15 +5244,18 @@
         </w:rPr>
       </w:lvl>
     </w:lvlOverride>
-    <w:lvlOverride w:ilvl="3">
-      <w:lvl w:ilvl="3">
+    <w:lvlOverride w:ilvl="2">
+      <w:lvl w:ilvl="2">
         <w:start w:val="1"/>
         <w:numFmt w:val="decimal"/>
-        <w:suff w:val="nothing"/>
-        <w:lvlText w:val="%1.%2.%3.%4."/>
+        <w:suff w:val="tab"/>
+        <w:lvlText w:val="%1.%2.%3."/>
         <w:lvlJc w:val="left"/>
         <w:pPr>
-          <w:ind w:left="3555" w:hanging="1667"/>
+          <w:tabs>
+            <w:tab w:val="num" w:pos="2799"/>
+          </w:tabs>
+          <w:ind w:left="3716" w:hanging="1834"/>
         </w:pPr>
         <w:rPr>
           <w:rFonts w:hAnsi="Arial Unicode MS"/>
@@ -4519,15 +5275,15 @@
         </w:rPr>
       </w:lvl>
     </w:lvlOverride>
-    <w:lvlOverride w:ilvl="4">
-      <w:lvl w:ilvl="4">
+    <w:lvlOverride w:ilvl="3">
+      <w:lvl w:ilvl="3">
         <w:start w:val="1"/>
         <w:numFmt w:val="decimal"/>
         <w:suff w:val="nothing"/>
-        <w:lvlText w:val="%1.%2.%3.%4.%5."/>
+        <w:lvlText w:val="%1.%2.%3.%4."/>
         <w:lvlJc w:val="left"/>
         <w:pPr>
-          <w:ind w:left="4027" w:hanging="1667"/>
+          <w:ind w:left="4421" w:hanging="1834"/>
         </w:pPr>
         <w:rPr>
           <w:rFonts w:hAnsi="Arial Unicode MS"/>
@@ -4547,15 +5303,15 @@
         </w:rPr>
       </w:lvl>
     </w:lvlOverride>
-    <w:lvlOverride w:ilvl="5">
-      <w:lvl w:ilvl="5">
+    <w:lvlOverride w:ilvl="4">
+      <w:lvl w:ilvl="4">
         <w:start w:val="1"/>
         <w:numFmt w:val="decimal"/>
         <w:suff w:val="nothing"/>
-        <w:lvlText w:val="%1.%2.%3.%4.%5.%6."/>
+        <w:lvlText w:val="%1.%2.%3.%4.%5."/>
         <w:lvlJc w:val="left"/>
         <w:pPr>
-          <w:ind w:left="4499" w:hanging="1667"/>
+          <w:ind w:left="5126" w:hanging="1834"/>
         </w:pPr>
         <w:rPr>
           <w:rFonts w:hAnsi="Arial Unicode MS"/>
@@ -4575,15 +5331,15 @@
         </w:rPr>
       </w:lvl>
     </w:lvlOverride>
-    <w:lvlOverride w:ilvl="6">
-      <w:lvl w:ilvl="6">
+    <w:lvlOverride w:ilvl="5">
+      <w:lvl w:ilvl="5">
         <w:start w:val="1"/>
         <w:numFmt w:val="decimal"/>
         <w:suff w:val="nothing"/>
-        <w:lvlText w:val="%1.%2.%3.%4.%5.%6.%7."/>
+        <w:lvlText w:val="%1.%2.%3.%4.%5.%6."/>
         <w:lvlJc w:val="left"/>
         <w:pPr>
-          <w:ind w:left="4971" w:hanging="1667"/>
+          <w:ind w:left="5831" w:hanging="1834"/>
         </w:pPr>
         <w:rPr>
           <w:rFonts w:hAnsi="Arial Unicode MS"/>
@@ -4603,15 +5359,15 @@
         </w:rPr>
       </w:lvl>
     </w:lvlOverride>
-    <w:lvlOverride w:ilvl="7">
-      <w:lvl w:ilvl="7">
+    <w:lvlOverride w:ilvl="6">
+      <w:lvl w:ilvl="6">
         <w:start w:val="1"/>
         <w:numFmt w:val="decimal"/>
         <w:suff w:val="nothing"/>
-        <w:lvlText w:val="%1.%2.%3.%4.%5.%6.%7.%8."/>
+        <w:lvlText w:val="%1.%2.%3.%4.%5.%6.%7."/>
         <w:lvlJc w:val="left"/>
         <w:pPr>
-          <w:ind w:left="5443" w:hanging="1667"/>
+          <w:ind w:left="6536" w:hanging="1834"/>
         </w:pPr>
         <w:rPr>
           <w:rFonts w:hAnsi="Arial Unicode MS"/>
@@ -4631,6 +5387,34 @@
         </w:rPr>
       </w:lvl>
     </w:lvlOverride>
+    <w:lvlOverride w:ilvl="7">
+      <w:lvl w:ilvl="7">
+        <w:start w:val="1"/>
+        <w:numFmt w:val="decimal"/>
+        <w:suff w:val="nothing"/>
+        <w:lvlText w:val="%1.%2.%3.%4.%5.%6.%7.%8."/>
+        <w:lvlJc w:val="left"/>
+        <w:pPr>
+          <w:ind w:left="7241" w:hanging="1834"/>
+        </w:pPr>
+        <w:rPr>
+          <w:rFonts w:hAnsi="Arial Unicode MS"/>
+          <w:caps w:val="0"/>
+          <w:smallCaps w:val="0"/>
+          <w:strike w:val="0"/>
+          <w:dstrike w:val="0"/>
+          <w:outline w:val="0"/>
+          <w:emboss w:val="0"/>
+          <w:imprint w:val="0"/>
+          <w:spacing w:val="0"/>
+          <w:w w:val="100"/>
+          <w:kern w:val="0"/>
+          <w:position w:val="0"/>
+          <w:highlight w:val="none"/>
+          <w:vertAlign w:val="baseline"/>
+        </w:rPr>
+      </w:lvl>
+    </w:lvlOverride>
     <w:lvlOverride w:ilvl="8">
       <w:lvl w:ilvl="8">
         <w:start w:val="1"/>
@@ -4639,7 +5423,7 @@
         <w:lvlText w:val="%1.%2.%3.%4.%5.%6.%7.%8.%9."/>
         <w:lvlJc w:val="left"/>
         <w:pPr>
-          <w:ind w:left="5915" w:hanging="1667"/>
+          <w:ind w:left="7946" w:hanging="1834"/>
         </w:pPr>
         <w:rPr>
           <w:rFonts w:hAnsi="Arial Unicode MS"/>
@@ -4676,11 +5460,7 @@
           <w:ind w:left="1143" w:hanging="919"/>
         </w:pPr>
         <w:rPr>
-          <w:rFonts w:ascii="Arial" w:cs="Arial" w:hAnsi="Arial" w:eastAsia="Arial"/>
-          <w:b w:val="1"/>
-          <w:bCs w:val="1"/>
-          <w:i w:val="0"/>
-          <w:iCs w:val="0"/>
+          <w:rFonts w:hAnsi="Arial Unicode MS"/>
           <w:caps w:val="0"/>
           <w:smallCaps w:val="0"/>
           <w:strike w:val="0"/>
@@ -4738,9 +5518,9 @@
         <w:lvlJc w:val="left"/>
         <w:pPr>
           <w:tabs>
-            <w:tab w:val="num" w:pos="2334"/>
+            <w:tab w:val="num" w:pos="2800"/>
           </w:tabs>
-          <w:ind w:left="3251" w:hanging="1833"/>
+          <w:ind w:left="3717" w:hanging="1834"/>
         </w:pPr>
         <w:rPr>
           <w:rFonts w:hAnsi="Arial Unicode MS"/>
@@ -4768,7 +5548,7 @@
         <w:lvlText w:val="%1.%2.%3.%4."/>
         <w:lvlJc w:val="left"/>
         <w:pPr>
-          <w:ind w:left="3724" w:hanging="1833"/>
+          <w:ind w:left="4422" w:hanging="1834"/>
         </w:pPr>
         <w:rPr>
           <w:rFonts w:hAnsi="Arial Unicode MS"/>
@@ -4796,7 +5576,7 @@
         <w:lvlText w:val="%1.%2.%3.%4.%5."/>
         <w:lvlJc w:val="left"/>
         <w:pPr>
-          <w:ind w:left="4197" w:hanging="1833"/>
+          <w:ind w:left="5128" w:hanging="1834"/>
         </w:pPr>
         <w:rPr>
           <w:rFonts w:hAnsi="Arial Unicode MS"/>
@@ -4824,7 +5604,7 @@
         <w:lvlText w:val="%1.%2.%3.%4.%5.%6."/>
         <w:lvlJc w:val="left"/>
         <w:pPr>
-          <w:ind w:left="4670" w:hanging="1833"/>
+          <w:ind w:left="5833" w:hanging="1834"/>
         </w:pPr>
         <w:rPr>
           <w:rFonts w:hAnsi="Arial Unicode MS"/>
@@ -4852,7 +5632,7 @@
         <w:lvlText w:val="%1.%2.%3.%4.%5.%6.%7."/>
         <w:lvlJc w:val="left"/>
         <w:pPr>
-          <w:ind w:left="5143" w:hanging="1833"/>
+          <w:ind w:left="6539" w:hanging="1834"/>
         </w:pPr>
         <w:rPr>
           <w:rFonts w:hAnsi="Arial Unicode MS"/>
@@ -4880,7 +5660,7 @@
         <w:lvlText w:val="%1.%2.%3.%4.%5.%6.%7.%8."/>
         <w:lvlJc w:val="left"/>
         <w:pPr>
-          <w:ind w:left="5616" w:hanging="1833"/>
+          <w:ind w:left="7244" w:hanging="1834"/>
         </w:pPr>
         <w:rPr>
           <w:rFonts w:hAnsi="Arial Unicode MS"/>
@@ -4908,7 +5688,7 @@
         <w:lvlText w:val="%1.%2.%3.%4.%5.%6.%7.%8.%9."/>
         <w:lvlJc w:val="left"/>
         <w:pPr>
-          <w:ind w:left="6089" w:hanging="1833"/>
+          <w:ind w:left="7950" w:hanging="1834"/>
         </w:pPr>
         <w:rPr>
           <w:rFonts w:hAnsi="Arial Unicode MS"/>
@@ -4930,12 +5710,1072 @@
     </w:lvlOverride>
   </w:num>
   <w:num w:numId="7">
+    <w:abstractNumId w:val="0"/>
+    <w:lvlOverride w:ilvl="0">
+      <w:lvl w:ilvl="0">
+        <w:start w:val="1"/>
+        <w:numFmt w:val="decimal"/>
+        <w:suff w:val="tab"/>
+        <w:lvlText w:val="%1."/>
+        <w:lvlJc w:val="left"/>
+        <w:pPr>
+          <w:tabs>
+            <w:tab w:val="num" w:pos="683"/>
+          </w:tabs>
+          <w:ind w:left="1143" w:hanging="919"/>
+        </w:pPr>
+        <w:rPr>
+          <w:rFonts w:hAnsi="Arial Unicode MS"/>
+          <w:caps w:val="0"/>
+          <w:smallCaps w:val="0"/>
+          <w:strike w:val="0"/>
+          <w:dstrike w:val="0"/>
+          <w:outline w:val="0"/>
+          <w:emboss w:val="0"/>
+          <w:imprint w:val="0"/>
+          <w:spacing w:val="0"/>
+          <w:w w:val="100"/>
+          <w:kern w:val="0"/>
+          <w:position w:val="0"/>
+          <w:highlight w:val="none"/>
+          <w:vertAlign w:val="baseline"/>
+        </w:rPr>
+      </w:lvl>
+    </w:lvlOverride>
+    <w:lvlOverride w:ilvl="1">
+      <w:startOverride w:val="3"/>
+      <w:lvl w:ilvl="1">
+        <w:start w:val="3"/>
+        <w:numFmt w:val="decimal"/>
+        <w:suff w:val="tab"/>
+        <w:lvlText w:val="%1.%2."/>
+        <w:lvlJc w:val="left"/>
+        <w:pPr>
+          <w:tabs>
+            <w:tab w:val="num" w:pos="1861"/>
+          </w:tabs>
+          <w:ind w:left="2778" w:hanging="1833"/>
+        </w:pPr>
+        <w:rPr>
+          <w:rFonts w:hAnsi="Arial Unicode MS"/>
+          <w:caps w:val="0"/>
+          <w:smallCaps w:val="0"/>
+          <w:strike w:val="0"/>
+          <w:dstrike w:val="0"/>
+          <w:outline w:val="0"/>
+          <w:emboss w:val="0"/>
+          <w:imprint w:val="0"/>
+          <w:spacing w:val="0"/>
+          <w:w w:val="100"/>
+          <w:kern w:val="0"/>
+          <w:position w:val="0"/>
+          <w:highlight w:val="none"/>
+          <w:vertAlign w:val="baseline"/>
+        </w:rPr>
+      </w:lvl>
+    </w:lvlOverride>
+    <w:lvlOverride w:ilvl="2">
+      <w:lvl w:ilvl="2">
+        <w:start w:val="1"/>
+        <w:numFmt w:val="decimal"/>
+        <w:suff w:val="tab"/>
+        <w:lvlText w:val="%1.%2.%3."/>
+        <w:lvlJc w:val="left"/>
+        <w:pPr>
+          <w:tabs>
+            <w:tab w:val="num" w:pos="2733"/>
+          </w:tabs>
+          <w:ind w:left="3650" w:hanging="1767"/>
+        </w:pPr>
+        <w:rPr>
+          <w:rFonts w:hAnsi="Arial Unicode MS"/>
+          <w:caps w:val="0"/>
+          <w:smallCaps w:val="0"/>
+          <w:strike w:val="0"/>
+          <w:dstrike w:val="0"/>
+          <w:outline w:val="0"/>
+          <w:emboss w:val="0"/>
+          <w:imprint w:val="0"/>
+          <w:spacing w:val="0"/>
+          <w:w w:val="100"/>
+          <w:kern w:val="0"/>
+          <w:position w:val="0"/>
+          <w:highlight w:val="none"/>
+          <w:vertAlign w:val="baseline"/>
+        </w:rPr>
+      </w:lvl>
+    </w:lvlOverride>
+    <w:lvlOverride w:ilvl="3">
+      <w:lvl w:ilvl="3">
+        <w:start w:val="1"/>
+        <w:numFmt w:val="decimal"/>
+        <w:suff w:val="nothing"/>
+        <w:lvlText w:val="%1.%2.%3.%4."/>
+        <w:lvlJc w:val="left"/>
+        <w:pPr>
+          <w:ind w:left="4356" w:hanging="1767"/>
+        </w:pPr>
+        <w:rPr>
+          <w:rFonts w:hAnsi="Arial Unicode MS"/>
+          <w:caps w:val="0"/>
+          <w:smallCaps w:val="0"/>
+          <w:strike w:val="0"/>
+          <w:dstrike w:val="0"/>
+          <w:outline w:val="0"/>
+          <w:emboss w:val="0"/>
+          <w:imprint w:val="0"/>
+          <w:spacing w:val="0"/>
+          <w:w w:val="100"/>
+          <w:kern w:val="0"/>
+          <w:position w:val="0"/>
+          <w:highlight w:val="none"/>
+          <w:vertAlign w:val="baseline"/>
+        </w:rPr>
+      </w:lvl>
+    </w:lvlOverride>
+    <w:lvlOverride w:ilvl="4">
+      <w:lvl w:ilvl="4">
+        <w:start w:val="1"/>
+        <w:numFmt w:val="decimal"/>
+        <w:suff w:val="nothing"/>
+        <w:lvlText w:val="%1.%2.%3.%4.%5."/>
+        <w:lvlJc w:val="left"/>
+        <w:pPr>
+          <w:ind w:left="5061" w:hanging="1767"/>
+        </w:pPr>
+        <w:rPr>
+          <w:rFonts w:hAnsi="Arial Unicode MS"/>
+          <w:caps w:val="0"/>
+          <w:smallCaps w:val="0"/>
+          <w:strike w:val="0"/>
+          <w:dstrike w:val="0"/>
+          <w:outline w:val="0"/>
+          <w:emboss w:val="0"/>
+          <w:imprint w:val="0"/>
+          <w:spacing w:val="0"/>
+          <w:w w:val="100"/>
+          <w:kern w:val="0"/>
+          <w:position w:val="0"/>
+          <w:highlight w:val="none"/>
+          <w:vertAlign w:val="baseline"/>
+        </w:rPr>
+      </w:lvl>
+    </w:lvlOverride>
+    <w:lvlOverride w:ilvl="5">
+      <w:lvl w:ilvl="5">
+        <w:start w:val="1"/>
+        <w:numFmt w:val="decimal"/>
+        <w:suff w:val="nothing"/>
+        <w:lvlText w:val="%1.%2.%3.%4.%5.%6."/>
+        <w:lvlJc w:val="left"/>
+        <w:pPr>
+          <w:ind w:left="5767" w:hanging="1767"/>
+        </w:pPr>
+        <w:rPr>
+          <w:rFonts w:hAnsi="Arial Unicode MS"/>
+          <w:caps w:val="0"/>
+          <w:smallCaps w:val="0"/>
+          <w:strike w:val="0"/>
+          <w:dstrike w:val="0"/>
+          <w:outline w:val="0"/>
+          <w:emboss w:val="0"/>
+          <w:imprint w:val="0"/>
+          <w:spacing w:val="0"/>
+          <w:w w:val="100"/>
+          <w:kern w:val="0"/>
+          <w:position w:val="0"/>
+          <w:highlight w:val="none"/>
+          <w:vertAlign w:val="baseline"/>
+        </w:rPr>
+      </w:lvl>
+    </w:lvlOverride>
+    <w:lvlOverride w:ilvl="6">
+      <w:lvl w:ilvl="6">
+        <w:start w:val="1"/>
+        <w:numFmt w:val="decimal"/>
+        <w:suff w:val="nothing"/>
+        <w:lvlText w:val="%1.%2.%3.%4.%5.%6.%7."/>
+        <w:lvlJc w:val="left"/>
+        <w:pPr>
+          <w:ind w:left="6472" w:hanging="1767"/>
+        </w:pPr>
+        <w:rPr>
+          <w:rFonts w:hAnsi="Arial Unicode MS"/>
+          <w:caps w:val="0"/>
+          <w:smallCaps w:val="0"/>
+          <w:strike w:val="0"/>
+          <w:dstrike w:val="0"/>
+          <w:outline w:val="0"/>
+          <w:emboss w:val="0"/>
+          <w:imprint w:val="0"/>
+          <w:spacing w:val="0"/>
+          <w:w w:val="100"/>
+          <w:kern w:val="0"/>
+          <w:position w:val="0"/>
+          <w:highlight w:val="none"/>
+          <w:vertAlign w:val="baseline"/>
+        </w:rPr>
+      </w:lvl>
+    </w:lvlOverride>
+    <w:lvlOverride w:ilvl="7">
+      <w:lvl w:ilvl="7">
+        <w:start w:val="1"/>
+        <w:numFmt w:val="decimal"/>
+        <w:suff w:val="nothing"/>
+        <w:lvlText w:val="%1.%2.%3.%4.%5.%6.%7.%8."/>
+        <w:lvlJc w:val="left"/>
+        <w:pPr>
+          <w:ind w:left="7178" w:hanging="1767"/>
+        </w:pPr>
+        <w:rPr>
+          <w:rFonts w:hAnsi="Arial Unicode MS"/>
+          <w:caps w:val="0"/>
+          <w:smallCaps w:val="0"/>
+          <w:strike w:val="0"/>
+          <w:dstrike w:val="0"/>
+          <w:outline w:val="0"/>
+          <w:emboss w:val="0"/>
+          <w:imprint w:val="0"/>
+          <w:spacing w:val="0"/>
+          <w:w w:val="100"/>
+          <w:kern w:val="0"/>
+          <w:position w:val="0"/>
+          <w:highlight w:val="none"/>
+          <w:vertAlign w:val="baseline"/>
+        </w:rPr>
+      </w:lvl>
+    </w:lvlOverride>
+    <w:lvlOverride w:ilvl="8">
+      <w:lvl w:ilvl="8">
+        <w:start w:val="1"/>
+        <w:numFmt w:val="decimal"/>
+        <w:suff w:val="nothing"/>
+        <w:lvlText w:val="%1.%2.%3.%4.%5.%6.%7.%8.%9."/>
+        <w:lvlJc w:val="left"/>
+        <w:pPr>
+          <w:ind w:left="7883" w:hanging="1767"/>
+        </w:pPr>
+        <w:rPr>
+          <w:rFonts w:hAnsi="Arial Unicode MS"/>
+          <w:caps w:val="0"/>
+          <w:smallCaps w:val="0"/>
+          <w:strike w:val="0"/>
+          <w:dstrike w:val="0"/>
+          <w:outline w:val="0"/>
+          <w:emboss w:val="0"/>
+          <w:imprint w:val="0"/>
+          <w:spacing w:val="0"/>
+          <w:w w:val="100"/>
+          <w:kern w:val="0"/>
+          <w:position w:val="0"/>
+          <w:highlight w:val="none"/>
+          <w:vertAlign w:val="baseline"/>
+        </w:rPr>
+      </w:lvl>
+    </w:lvlOverride>
+  </w:num>
+  <w:num w:numId="8">
+    <w:abstractNumId w:val="0"/>
+    <w:lvlOverride w:ilvl="0">
+      <w:lvl w:ilvl="0">
+        <w:start w:val="1"/>
+        <w:numFmt w:val="decimal"/>
+        <w:suff w:val="tab"/>
+        <w:lvlText w:val="%1."/>
+        <w:lvlJc w:val="left"/>
+        <w:pPr>
+          <w:tabs>
+            <w:tab w:val="num" w:pos="683"/>
+          </w:tabs>
+          <w:ind w:left="1143" w:hanging="919"/>
+        </w:pPr>
+        <w:rPr>
+          <w:rFonts w:hAnsi="Arial Unicode MS"/>
+          <w:caps w:val="0"/>
+          <w:smallCaps w:val="0"/>
+          <w:strike w:val="0"/>
+          <w:dstrike w:val="0"/>
+          <w:outline w:val="0"/>
+          <w:emboss w:val="0"/>
+          <w:imprint w:val="0"/>
+          <w:spacing w:val="0"/>
+          <w:w w:val="100"/>
+          <w:kern w:val="0"/>
+          <w:position w:val="0"/>
+          <w:highlight w:val="none"/>
+          <w:vertAlign w:val="baseline"/>
+        </w:rPr>
+      </w:lvl>
+    </w:lvlOverride>
+    <w:lvlOverride w:ilvl="1">
+      <w:startOverride w:val="4"/>
+      <w:lvl w:ilvl="1">
+        <w:start w:val="4"/>
+        <w:numFmt w:val="decimal"/>
+        <w:suff w:val="tab"/>
+        <w:lvlText w:val="%1.%2."/>
+        <w:lvlJc w:val="left"/>
+        <w:pPr>
+          <w:tabs>
+            <w:tab w:val="num" w:pos="1861"/>
+          </w:tabs>
+          <w:ind w:left="2778" w:hanging="1833"/>
+        </w:pPr>
+        <w:rPr>
+          <w:rFonts w:hAnsi="Arial Unicode MS"/>
+          <w:caps w:val="0"/>
+          <w:smallCaps w:val="0"/>
+          <w:strike w:val="0"/>
+          <w:dstrike w:val="0"/>
+          <w:outline w:val="0"/>
+          <w:emboss w:val="0"/>
+          <w:imprint w:val="0"/>
+          <w:spacing w:val="0"/>
+          <w:w w:val="100"/>
+          <w:kern w:val="0"/>
+          <w:position w:val="0"/>
+          <w:highlight w:val="none"/>
+          <w:vertAlign w:val="baseline"/>
+        </w:rPr>
+      </w:lvl>
+    </w:lvlOverride>
+    <w:lvlOverride w:ilvl="2">
+      <w:lvl w:ilvl="2">
+        <w:start w:val="1"/>
+        <w:numFmt w:val="decimal"/>
+        <w:suff w:val="tab"/>
+        <w:lvlText w:val="%1.%2.%3."/>
+        <w:lvlJc w:val="left"/>
+        <w:pPr>
+          <w:tabs>
+            <w:tab w:val="num" w:pos="2733"/>
+          </w:tabs>
+          <w:ind w:left="3650" w:hanging="1767"/>
+        </w:pPr>
+        <w:rPr>
+          <w:rFonts w:hAnsi="Arial Unicode MS"/>
+          <w:caps w:val="0"/>
+          <w:smallCaps w:val="0"/>
+          <w:strike w:val="0"/>
+          <w:dstrike w:val="0"/>
+          <w:outline w:val="0"/>
+          <w:emboss w:val="0"/>
+          <w:imprint w:val="0"/>
+          <w:spacing w:val="0"/>
+          <w:w w:val="100"/>
+          <w:kern w:val="0"/>
+          <w:position w:val="0"/>
+          <w:highlight w:val="none"/>
+          <w:vertAlign w:val="baseline"/>
+        </w:rPr>
+      </w:lvl>
+    </w:lvlOverride>
+    <w:lvlOverride w:ilvl="3">
+      <w:lvl w:ilvl="3">
+        <w:start w:val="1"/>
+        <w:numFmt w:val="decimal"/>
+        <w:suff w:val="nothing"/>
+        <w:lvlText w:val="%1.%2.%3.%4."/>
+        <w:lvlJc w:val="left"/>
+        <w:pPr>
+          <w:ind w:left="4356" w:hanging="1767"/>
+        </w:pPr>
+        <w:rPr>
+          <w:rFonts w:hAnsi="Arial Unicode MS"/>
+          <w:caps w:val="0"/>
+          <w:smallCaps w:val="0"/>
+          <w:strike w:val="0"/>
+          <w:dstrike w:val="0"/>
+          <w:outline w:val="0"/>
+          <w:emboss w:val="0"/>
+          <w:imprint w:val="0"/>
+          <w:spacing w:val="0"/>
+          <w:w w:val="100"/>
+          <w:kern w:val="0"/>
+          <w:position w:val="0"/>
+          <w:highlight w:val="none"/>
+          <w:vertAlign w:val="baseline"/>
+        </w:rPr>
+      </w:lvl>
+    </w:lvlOverride>
+    <w:lvlOverride w:ilvl="4">
+      <w:lvl w:ilvl="4">
+        <w:start w:val="1"/>
+        <w:numFmt w:val="decimal"/>
+        <w:suff w:val="nothing"/>
+        <w:lvlText w:val="%1.%2.%3.%4.%5."/>
+        <w:lvlJc w:val="left"/>
+        <w:pPr>
+          <w:ind w:left="5061" w:hanging="1767"/>
+        </w:pPr>
+        <w:rPr>
+          <w:rFonts w:hAnsi="Arial Unicode MS"/>
+          <w:caps w:val="0"/>
+          <w:smallCaps w:val="0"/>
+          <w:strike w:val="0"/>
+          <w:dstrike w:val="0"/>
+          <w:outline w:val="0"/>
+          <w:emboss w:val="0"/>
+          <w:imprint w:val="0"/>
+          <w:spacing w:val="0"/>
+          <w:w w:val="100"/>
+          <w:kern w:val="0"/>
+          <w:position w:val="0"/>
+          <w:highlight w:val="none"/>
+          <w:vertAlign w:val="baseline"/>
+        </w:rPr>
+      </w:lvl>
+    </w:lvlOverride>
+    <w:lvlOverride w:ilvl="5">
+      <w:lvl w:ilvl="5">
+        <w:start w:val="1"/>
+        <w:numFmt w:val="decimal"/>
+        <w:suff w:val="nothing"/>
+        <w:lvlText w:val="%1.%2.%3.%4.%5.%6."/>
+        <w:lvlJc w:val="left"/>
+        <w:pPr>
+          <w:ind w:left="5767" w:hanging="1767"/>
+        </w:pPr>
+        <w:rPr>
+          <w:rFonts w:hAnsi="Arial Unicode MS"/>
+          <w:caps w:val="0"/>
+          <w:smallCaps w:val="0"/>
+          <w:strike w:val="0"/>
+          <w:dstrike w:val="0"/>
+          <w:outline w:val="0"/>
+          <w:emboss w:val="0"/>
+          <w:imprint w:val="0"/>
+          <w:spacing w:val="0"/>
+          <w:w w:val="100"/>
+          <w:kern w:val="0"/>
+          <w:position w:val="0"/>
+          <w:highlight w:val="none"/>
+          <w:vertAlign w:val="baseline"/>
+        </w:rPr>
+      </w:lvl>
+    </w:lvlOverride>
+    <w:lvlOverride w:ilvl="6">
+      <w:lvl w:ilvl="6">
+        <w:start w:val="1"/>
+        <w:numFmt w:val="decimal"/>
+        <w:suff w:val="nothing"/>
+        <w:lvlText w:val="%1.%2.%3.%4.%5.%6.%7."/>
+        <w:lvlJc w:val="left"/>
+        <w:pPr>
+          <w:ind w:left="6472" w:hanging="1767"/>
+        </w:pPr>
+        <w:rPr>
+          <w:rFonts w:hAnsi="Arial Unicode MS"/>
+          <w:caps w:val="0"/>
+          <w:smallCaps w:val="0"/>
+          <w:strike w:val="0"/>
+          <w:dstrike w:val="0"/>
+          <w:outline w:val="0"/>
+          <w:emboss w:val="0"/>
+          <w:imprint w:val="0"/>
+          <w:spacing w:val="0"/>
+          <w:w w:val="100"/>
+          <w:kern w:val="0"/>
+          <w:position w:val="0"/>
+          <w:highlight w:val="none"/>
+          <w:vertAlign w:val="baseline"/>
+        </w:rPr>
+      </w:lvl>
+    </w:lvlOverride>
+    <w:lvlOverride w:ilvl="7">
+      <w:lvl w:ilvl="7">
+        <w:start w:val="1"/>
+        <w:numFmt w:val="decimal"/>
+        <w:suff w:val="nothing"/>
+        <w:lvlText w:val="%1.%2.%3.%4.%5.%6.%7.%8."/>
+        <w:lvlJc w:val="left"/>
+        <w:pPr>
+          <w:ind w:left="7178" w:hanging="1767"/>
+        </w:pPr>
+        <w:rPr>
+          <w:rFonts w:hAnsi="Arial Unicode MS"/>
+          <w:caps w:val="0"/>
+          <w:smallCaps w:val="0"/>
+          <w:strike w:val="0"/>
+          <w:dstrike w:val="0"/>
+          <w:outline w:val="0"/>
+          <w:emboss w:val="0"/>
+          <w:imprint w:val="0"/>
+          <w:spacing w:val="0"/>
+          <w:w w:val="100"/>
+          <w:kern w:val="0"/>
+          <w:position w:val="0"/>
+          <w:highlight w:val="none"/>
+          <w:vertAlign w:val="baseline"/>
+        </w:rPr>
+      </w:lvl>
+    </w:lvlOverride>
+    <w:lvlOverride w:ilvl="8">
+      <w:lvl w:ilvl="8">
+        <w:start w:val="1"/>
+        <w:numFmt w:val="decimal"/>
+        <w:suff w:val="nothing"/>
+        <w:lvlText w:val="%1.%2.%3.%4.%5.%6.%7.%8.%9."/>
+        <w:lvlJc w:val="left"/>
+        <w:pPr>
+          <w:ind w:left="7883" w:hanging="1767"/>
+        </w:pPr>
+        <w:rPr>
+          <w:rFonts w:hAnsi="Arial Unicode MS"/>
+          <w:caps w:val="0"/>
+          <w:smallCaps w:val="0"/>
+          <w:strike w:val="0"/>
+          <w:dstrike w:val="0"/>
+          <w:outline w:val="0"/>
+          <w:emboss w:val="0"/>
+          <w:imprint w:val="0"/>
+          <w:spacing w:val="0"/>
+          <w:w w:val="100"/>
+          <w:kern w:val="0"/>
+          <w:position w:val="0"/>
+          <w:highlight w:val="none"/>
+          <w:vertAlign w:val="baseline"/>
+        </w:rPr>
+      </w:lvl>
+    </w:lvlOverride>
+  </w:num>
+  <w:num w:numId="9">
+    <w:abstractNumId w:val="0"/>
+    <w:lvlOverride w:ilvl="0">
+      <w:lvl w:ilvl="0">
+        <w:start w:val="1"/>
+        <w:numFmt w:val="decimal"/>
+        <w:suff w:val="tab"/>
+        <w:lvlText w:val="%1."/>
+        <w:lvlJc w:val="left"/>
+        <w:pPr>
+          <w:tabs>
+            <w:tab w:val="num" w:pos="683"/>
+          </w:tabs>
+          <w:ind w:left="1143" w:hanging="919"/>
+        </w:pPr>
+        <w:rPr>
+          <w:rFonts w:hAnsi="Arial Unicode MS"/>
+          <w:caps w:val="0"/>
+          <w:smallCaps w:val="0"/>
+          <w:strike w:val="0"/>
+          <w:dstrike w:val="0"/>
+          <w:outline w:val="0"/>
+          <w:emboss w:val="0"/>
+          <w:imprint w:val="0"/>
+          <w:spacing w:val="0"/>
+          <w:w w:val="100"/>
+          <w:kern w:val="0"/>
+          <w:position w:val="0"/>
+          <w:highlight w:val="none"/>
+          <w:vertAlign w:val="baseline"/>
+        </w:rPr>
+      </w:lvl>
+    </w:lvlOverride>
+    <w:lvlOverride w:ilvl="1">
+      <w:startOverride w:val="5"/>
+      <w:lvl w:ilvl="1">
+        <w:start w:val="5"/>
+        <w:numFmt w:val="decimal"/>
+        <w:suff w:val="tab"/>
+        <w:lvlText w:val="%1.%2."/>
+        <w:lvlJc w:val="left"/>
+        <w:pPr>
+          <w:tabs>
+            <w:tab w:val="num" w:pos="1861"/>
+          </w:tabs>
+          <w:ind w:left="2778" w:hanging="1833"/>
+        </w:pPr>
+        <w:rPr>
+          <w:rFonts w:hAnsi="Arial Unicode MS"/>
+          <w:caps w:val="0"/>
+          <w:smallCaps w:val="0"/>
+          <w:strike w:val="0"/>
+          <w:dstrike w:val="0"/>
+          <w:outline w:val="0"/>
+          <w:emboss w:val="0"/>
+          <w:imprint w:val="0"/>
+          <w:spacing w:val="0"/>
+          <w:w w:val="100"/>
+          <w:kern w:val="0"/>
+          <w:position w:val="0"/>
+          <w:highlight w:val="none"/>
+          <w:vertAlign w:val="baseline"/>
+        </w:rPr>
+      </w:lvl>
+    </w:lvlOverride>
+    <w:lvlOverride w:ilvl="2">
+      <w:lvl w:ilvl="2">
+        <w:start w:val="1"/>
+        <w:numFmt w:val="decimal"/>
+        <w:suff w:val="tab"/>
+        <w:lvlText w:val="%1.%2.%3."/>
+        <w:lvlJc w:val="left"/>
+        <w:pPr>
+          <w:tabs>
+            <w:tab w:val="num" w:pos="2733"/>
+          </w:tabs>
+          <w:ind w:left="3650" w:hanging="1767"/>
+        </w:pPr>
+        <w:rPr>
+          <w:rFonts w:hAnsi="Arial Unicode MS"/>
+          <w:caps w:val="0"/>
+          <w:smallCaps w:val="0"/>
+          <w:strike w:val="0"/>
+          <w:dstrike w:val="0"/>
+          <w:outline w:val="0"/>
+          <w:emboss w:val="0"/>
+          <w:imprint w:val="0"/>
+          <w:spacing w:val="0"/>
+          <w:w w:val="100"/>
+          <w:kern w:val="0"/>
+          <w:position w:val="0"/>
+          <w:highlight w:val="none"/>
+          <w:vertAlign w:val="baseline"/>
+        </w:rPr>
+      </w:lvl>
+    </w:lvlOverride>
+    <w:lvlOverride w:ilvl="3">
+      <w:lvl w:ilvl="3">
+        <w:start w:val="1"/>
+        <w:numFmt w:val="decimal"/>
+        <w:suff w:val="nothing"/>
+        <w:lvlText w:val="%1.%2.%3.%4."/>
+        <w:lvlJc w:val="left"/>
+        <w:pPr>
+          <w:ind w:left="4356" w:hanging="1767"/>
+        </w:pPr>
+        <w:rPr>
+          <w:rFonts w:hAnsi="Arial Unicode MS"/>
+          <w:caps w:val="0"/>
+          <w:smallCaps w:val="0"/>
+          <w:strike w:val="0"/>
+          <w:dstrike w:val="0"/>
+          <w:outline w:val="0"/>
+          <w:emboss w:val="0"/>
+          <w:imprint w:val="0"/>
+          <w:spacing w:val="0"/>
+          <w:w w:val="100"/>
+          <w:kern w:val="0"/>
+          <w:position w:val="0"/>
+          <w:highlight w:val="none"/>
+          <w:vertAlign w:val="baseline"/>
+        </w:rPr>
+      </w:lvl>
+    </w:lvlOverride>
+    <w:lvlOverride w:ilvl="4">
+      <w:lvl w:ilvl="4">
+        <w:start w:val="1"/>
+        <w:numFmt w:val="decimal"/>
+        <w:suff w:val="nothing"/>
+        <w:lvlText w:val="%1.%2.%3.%4.%5."/>
+        <w:lvlJc w:val="left"/>
+        <w:pPr>
+          <w:ind w:left="5061" w:hanging="1767"/>
+        </w:pPr>
+        <w:rPr>
+          <w:rFonts w:hAnsi="Arial Unicode MS"/>
+          <w:caps w:val="0"/>
+          <w:smallCaps w:val="0"/>
+          <w:strike w:val="0"/>
+          <w:dstrike w:val="0"/>
+          <w:outline w:val="0"/>
+          <w:emboss w:val="0"/>
+          <w:imprint w:val="0"/>
+          <w:spacing w:val="0"/>
+          <w:w w:val="100"/>
+          <w:kern w:val="0"/>
+          <w:position w:val="0"/>
+          <w:highlight w:val="none"/>
+          <w:vertAlign w:val="baseline"/>
+        </w:rPr>
+      </w:lvl>
+    </w:lvlOverride>
+    <w:lvlOverride w:ilvl="5">
+      <w:lvl w:ilvl="5">
+        <w:start w:val="1"/>
+        <w:numFmt w:val="decimal"/>
+        <w:suff w:val="nothing"/>
+        <w:lvlText w:val="%1.%2.%3.%4.%5.%6."/>
+        <w:lvlJc w:val="left"/>
+        <w:pPr>
+          <w:ind w:left="5767" w:hanging="1767"/>
+        </w:pPr>
+        <w:rPr>
+          <w:rFonts w:hAnsi="Arial Unicode MS"/>
+          <w:caps w:val="0"/>
+          <w:smallCaps w:val="0"/>
+          <w:strike w:val="0"/>
+          <w:dstrike w:val="0"/>
+          <w:outline w:val="0"/>
+          <w:emboss w:val="0"/>
+          <w:imprint w:val="0"/>
+          <w:spacing w:val="0"/>
+          <w:w w:val="100"/>
+          <w:kern w:val="0"/>
+          <w:position w:val="0"/>
+          <w:highlight w:val="none"/>
+          <w:vertAlign w:val="baseline"/>
+        </w:rPr>
+      </w:lvl>
+    </w:lvlOverride>
+    <w:lvlOverride w:ilvl="6">
+      <w:lvl w:ilvl="6">
+        <w:start w:val="1"/>
+        <w:numFmt w:val="decimal"/>
+        <w:suff w:val="nothing"/>
+        <w:lvlText w:val="%1.%2.%3.%4.%5.%6.%7."/>
+        <w:lvlJc w:val="left"/>
+        <w:pPr>
+          <w:ind w:left="6472" w:hanging="1767"/>
+        </w:pPr>
+        <w:rPr>
+          <w:rFonts w:hAnsi="Arial Unicode MS"/>
+          <w:caps w:val="0"/>
+          <w:smallCaps w:val="0"/>
+          <w:strike w:val="0"/>
+          <w:dstrike w:val="0"/>
+          <w:outline w:val="0"/>
+          <w:emboss w:val="0"/>
+          <w:imprint w:val="0"/>
+          <w:spacing w:val="0"/>
+          <w:w w:val="100"/>
+          <w:kern w:val="0"/>
+          <w:position w:val="0"/>
+          <w:highlight w:val="none"/>
+          <w:vertAlign w:val="baseline"/>
+        </w:rPr>
+      </w:lvl>
+    </w:lvlOverride>
+    <w:lvlOverride w:ilvl="7">
+      <w:lvl w:ilvl="7">
+        <w:start w:val="1"/>
+        <w:numFmt w:val="decimal"/>
+        <w:suff w:val="nothing"/>
+        <w:lvlText w:val="%1.%2.%3.%4.%5.%6.%7.%8."/>
+        <w:lvlJc w:val="left"/>
+        <w:pPr>
+          <w:ind w:left="7178" w:hanging="1767"/>
+        </w:pPr>
+        <w:rPr>
+          <w:rFonts w:hAnsi="Arial Unicode MS"/>
+          <w:caps w:val="0"/>
+          <w:smallCaps w:val="0"/>
+          <w:strike w:val="0"/>
+          <w:dstrike w:val="0"/>
+          <w:outline w:val="0"/>
+          <w:emboss w:val="0"/>
+          <w:imprint w:val="0"/>
+          <w:spacing w:val="0"/>
+          <w:w w:val="100"/>
+          <w:kern w:val="0"/>
+          <w:position w:val="0"/>
+          <w:highlight w:val="none"/>
+          <w:vertAlign w:val="baseline"/>
+        </w:rPr>
+      </w:lvl>
+    </w:lvlOverride>
+    <w:lvlOverride w:ilvl="8">
+      <w:lvl w:ilvl="8">
+        <w:start w:val="1"/>
+        <w:numFmt w:val="decimal"/>
+        <w:suff w:val="nothing"/>
+        <w:lvlText w:val="%1.%2.%3.%4.%5.%6.%7.%8.%9."/>
+        <w:lvlJc w:val="left"/>
+        <w:pPr>
+          <w:ind w:left="7883" w:hanging="1767"/>
+        </w:pPr>
+        <w:rPr>
+          <w:rFonts w:hAnsi="Arial Unicode MS"/>
+          <w:caps w:val="0"/>
+          <w:smallCaps w:val="0"/>
+          <w:strike w:val="0"/>
+          <w:dstrike w:val="0"/>
+          <w:outline w:val="0"/>
+          <w:emboss w:val="0"/>
+          <w:imprint w:val="0"/>
+          <w:spacing w:val="0"/>
+          <w:w w:val="100"/>
+          <w:kern w:val="0"/>
+          <w:position w:val="0"/>
+          <w:highlight w:val="none"/>
+          <w:vertAlign w:val="baseline"/>
+        </w:rPr>
+      </w:lvl>
+    </w:lvlOverride>
+  </w:num>
+  <w:num w:numId="10">
+    <w:abstractNumId w:val="0"/>
+    <w:lvlOverride w:ilvl="0">
+      <w:lvl w:ilvl="0">
+        <w:start w:val="1"/>
+        <w:numFmt w:val="decimal"/>
+        <w:suff w:val="tab"/>
+        <w:lvlText w:val="%1."/>
+        <w:lvlJc w:val="left"/>
+        <w:pPr>
+          <w:tabs>
+            <w:tab w:val="num" w:pos="683"/>
+          </w:tabs>
+          <w:ind w:left="1143" w:hanging="919"/>
+        </w:pPr>
+        <w:rPr>
+          <w:rFonts w:hAnsi="Arial Unicode MS"/>
+          <w:caps w:val="0"/>
+          <w:smallCaps w:val="0"/>
+          <w:strike w:val="0"/>
+          <w:dstrike w:val="0"/>
+          <w:outline w:val="0"/>
+          <w:emboss w:val="0"/>
+          <w:imprint w:val="0"/>
+          <w:spacing w:val="0"/>
+          <w:w w:val="100"/>
+          <w:kern w:val="0"/>
+          <w:position w:val="0"/>
+          <w:highlight w:val="none"/>
+          <w:vertAlign w:val="baseline"/>
+        </w:rPr>
+      </w:lvl>
+    </w:lvlOverride>
+    <w:lvlOverride w:ilvl="1">
+      <w:startOverride w:val="6"/>
+      <w:lvl w:ilvl="1">
+        <w:start w:val="6"/>
+        <w:numFmt w:val="decimal"/>
+        <w:suff w:val="tab"/>
+        <w:lvlText w:val="%1.%2."/>
+        <w:lvlJc w:val="left"/>
+        <w:pPr>
+          <w:tabs>
+            <w:tab w:val="num" w:pos="1861"/>
+          </w:tabs>
+          <w:ind w:left="2778" w:hanging="1833"/>
+        </w:pPr>
+        <w:rPr>
+          <w:rFonts w:hAnsi="Arial Unicode MS"/>
+          <w:caps w:val="0"/>
+          <w:smallCaps w:val="0"/>
+          <w:strike w:val="0"/>
+          <w:dstrike w:val="0"/>
+          <w:outline w:val="0"/>
+          <w:emboss w:val="0"/>
+          <w:imprint w:val="0"/>
+          <w:spacing w:val="0"/>
+          <w:w w:val="100"/>
+          <w:kern w:val="0"/>
+          <w:position w:val="0"/>
+          <w:highlight w:val="none"/>
+          <w:vertAlign w:val="baseline"/>
+        </w:rPr>
+      </w:lvl>
+    </w:lvlOverride>
+    <w:lvlOverride w:ilvl="2">
+      <w:lvl w:ilvl="2">
+        <w:start w:val="1"/>
+        <w:numFmt w:val="decimal"/>
+        <w:suff w:val="tab"/>
+        <w:lvlText w:val="%1.%2.%3."/>
+        <w:lvlJc w:val="left"/>
+        <w:pPr>
+          <w:tabs>
+            <w:tab w:val="num" w:pos="2733"/>
+          </w:tabs>
+          <w:ind w:left="3650" w:hanging="1767"/>
+        </w:pPr>
+        <w:rPr>
+          <w:rFonts w:hAnsi="Arial Unicode MS"/>
+          <w:caps w:val="0"/>
+          <w:smallCaps w:val="0"/>
+          <w:strike w:val="0"/>
+          <w:dstrike w:val="0"/>
+          <w:outline w:val="0"/>
+          <w:emboss w:val="0"/>
+          <w:imprint w:val="0"/>
+          <w:spacing w:val="0"/>
+          <w:w w:val="100"/>
+          <w:kern w:val="0"/>
+          <w:position w:val="0"/>
+          <w:highlight w:val="none"/>
+          <w:vertAlign w:val="baseline"/>
+        </w:rPr>
+      </w:lvl>
+    </w:lvlOverride>
+    <w:lvlOverride w:ilvl="3">
+      <w:lvl w:ilvl="3">
+        <w:start w:val="1"/>
+        <w:numFmt w:val="decimal"/>
+        <w:suff w:val="nothing"/>
+        <w:lvlText w:val="%1.%2.%3.%4."/>
+        <w:lvlJc w:val="left"/>
+        <w:pPr>
+          <w:ind w:left="4356" w:hanging="1767"/>
+        </w:pPr>
+        <w:rPr>
+          <w:rFonts w:hAnsi="Arial Unicode MS"/>
+          <w:caps w:val="0"/>
+          <w:smallCaps w:val="0"/>
+          <w:strike w:val="0"/>
+          <w:dstrike w:val="0"/>
+          <w:outline w:val="0"/>
+          <w:emboss w:val="0"/>
+          <w:imprint w:val="0"/>
+          <w:spacing w:val="0"/>
+          <w:w w:val="100"/>
+          <w:kern w:val="0"/>
+          <w:position w:val="0"/>
+          <w:highlight w:val="none"/>
+          <w:vertAlign w:val="baseline"/>
+        </w:rPr>
+      </w:lvl>
+    </w:lvlOverride>
+    <w:lvlOverride w:ilvl="4">
+      <w:lvl w:ilvl="4">
+        <w:start w:val="1"/>
+        <w:numFmt w:val="decimal"/>
+        <w:suff w:val="nothing"/>
+        <w:lvlText w:val="%1.%2.%3.%4.%5."/>
+        <w:lvlJc w:val="left"/>
+        <w:pPr>
+          <w:ind w:left="5061" w:hanging="1767"/>
+        </w:pPr>
+        <w:rPr>
+          <w:rFonts w:hAnsi="Arial Unicode MS"/>
+          <w:caps w:val="0"/>
+          <w:smallCaps w:val="0"/>
+          <w:strike w:val="0"/>
+          <w:dstrike w:val="0"/>
+          <w:outline w:val="0"/>
+          <w:emboss w:val="0"/>
+          <w:imprint w:val="0"/>
+          <w:spacing w:val="0"/>
+          <w:w w:val="100"/>
+          <w:kern w:val="0"/>
+          <w:position w:val="0"/>
+          <w:highlight w:val="none"/>
+          <w:vertAlign w:val="baseline"/>
+        </w:rPr>
+      </w:lvl>
+    </w:lvlOverride>
+    <w:lvlOverride w:ilvl="5">
+      <w:lvl w:ilvl="5">
+        <w:start w:val="1"/>
+        <w:numFmt w:val="decimal"/>
+        <w:suff w:val="nothing"/>
+        <w:lvlText w:val="%1.%2.%3.%4.%5.%6."/>
+        <w:lvlJc w:val="left"/>
+        <w:pPr>
+          <w:ind w:left="5767" w:hanging="1767"/>
+        </w:pPr>
+        <w:rPr>
+          <w:rFonts w:hAnsi="Arial Unicode MS"/>
+          <w:caps w:val="0"/>
+          <w:smallCaps w:val="0"/>
+          <w:strike w:val="0"/>
+          <w:dstrike w:val="0"/>
+          <w:outline w:val="0"/>
+          <w:emboss w:val="0"/>
+          <w:imprint w:val="0"/>
+          <w:spacing w:val="0"/>
+          <w:w w:val="100"/>
+          <w:kern w:val="0"/>
+          <w:position w:val="0"/>
+          <w:highlight w:val="none"/>
+          <w:vertAlign w:val="baseline"/>
+        </w:rPr>
+      </w:lvl>
+    </w:lvlOverride>
+    <w:lvlOverride w:ilvl="6">
+      <w:lvl w:ilvl="6">
+        <w:start w:val="1"/>
+        <w:numFmt w:val="decimal"/>
+        <w:suff w:val="nothing"/>
+        <w:lvlText w:val="%1.%2.%3.%4.%5.%6.%7."/>
+        <w:lvlJc w:val="left"/>
+        <w:pPr>
+          <w:ind w:left="6472" w:hanging="1767"/>
+        </w:pPr>
+        <w:rPr>
+          <w:rFonts w:hAnsi="Arial Unicode MS"/>
+          <w:caps w:val="0"/>
+          <w:smallCaps w:val="0"/>
+          <w:strike w:val="0"/>
+          <w:dstrike w:val="0"/>
+          <w:outline w:val="0"/>
+          <w:emboss w:val="0"/>
+          <w:imprint w:val="0"/>
+          <w:spacing w:val="0"/>
+          <w:w w:val="100"/>
+          <w:kern w:val="0"/>
+          <w:position w:val="0"/>
+          <w:highlight w:val="none"/>
+          <w:vertAlign w:val="baseline"/>
+        </w:rPr>
+      </w:lvl>
+    </w:lvlOverride>
+    <w:lvlOverride w:ilvl="7">
+      <w:lvl w:ilvl="7">
+        <w:start w:val="1"/>
+        <w:numFmt w:val="decimal"/>
+        <w:suff w:val="nothing"/>
+        <w:lvlText w:val="%1.%2.%3.%4.%5.%6.%7.%8."/>
+        <w:lvlJc w:val="left"/>
+        <w:pPr>
+          <w:ind w:left="7178" w:hanging="1767"/>
+        </w:pPr>
+        <w:rPr>
+          <w:rFonts w:hAnsi="Arial Unicode MS"/>
+          <w:caps w:val="0"/>
+          <w:smallCaps w:val="0"/>
+          <w:strike w:val="0"/>
+          <w:dstrike w:val="0"/>
+          <w:outline w:val="0"/>
+          <w:emboss w:val="0"/>
+          <w:imprint w:val="0"/>
+          <w:spacing w:val="0"/>
+          <w:w w:val="100"/>
+          <w:kern w:val="0"/>
+          <w:position w:val="0"/>
+          <w:highlight w:val="none"/>
+          <w:vertAlign w:val="baseline"/>
+        </w:rPr>
+      </w:lvl>
+    </w:lvlOverride>
+    <w:lvlOverride w:ilvl="8">
+      <w:lvl w:ilvl="8">
+        <w:start w:val="1"/>
+        <w:numFmt w:val="decimal"/>
+        <w:suff w:val="nothing"/>
+        <w:lvlText w:val="%1.%2.%3.%4.%5.%6.%7.%8.%9."/>
+        <w:lvlJc w:val="left"/>
+        <w:pPr>
+          <w:ind w:left="7883" w:hanging="1767"/>
+        </w:pPr>
+        <w:rPr>
+          <w:rFonts w:hAnsi="Arial Unicode MS"/>
+          <w:caps w:val="0"/>
+          <w:smallCaps w:val="0"/>
+          <w:strike w:val="0"/>
+          <w:dstrike w:val="0"/>
+          <w:outline w:val="0"/>
+          <w:emboss w:val="0"/>
+          <w:imprint w:val="0"/>
+          <w:spacing w:val="0"/>
+          <w:w w:val="100"/>
+          <w:kern w:val="0"/>
+          <w:position w:val="0"/>
+          <w:highlight w:val="none"/>
+          <w:vertAlign w:val="baseline"/>
+        </w:rPr>
+      </w:lvl>
+    </w:lvlOverride>
+  </w:num>
+  <w:num w:numId="11">
     <w:abstractNumId w:val="2"/>
   </w:num>
-  <w:num w:numId="8">
+  <w:num w:numId="12">
     <w:abstractNumId w:val="1"/>
   </w:num>
-  <w:num w:numId="9">
+  <w:num w:numId="13">
     <w:abstractNumId w:val="1"/>
     <w:lvlOverride w:ilvl="0">
       <w:lvl w:ilvl="0">
@@ -4949,41 +6789,6 @@
             <w:tab w:val="num" w:pos="847"/>
           </w:tabs>
           <w:ind w:left="1437" w:hanging="1213"/>
-        </w:pPr>
-        <w:rPr>
-          <w:rFonts w:ascii="Arial" w:cs="Arial" w:hAnsi="Arial" w:eastAsia="Arial"/>
-          <w:b w:val="1"/>
-          <w:bCs w:val="1"/>
-          <w:i w:val="0"/>
-          <w:iCs w:val="0"/>
-          <w:caps w:val="0"/>
-          <w:smallCaps w:val="0"/>
-          <w:strike w:val="0"/>
-          <w:dstrike w:val="0"/>
-          <w:outline w:val="0"/>
-          <w:emboss w:val="0"/>
-          <w:imprint w:val="0"/>
-          <w:spacing w:val="0"/>
-          <w:w w:val="100"/>
-          <w:kern w:val="0"/>
-          <w:position w:val="0"/>
-          <w:highlight w:val="none"/>
-          <w:vertAlign w:val="baseline"/>
-        </w:rPr>
-      </w:lvl>
-    </w:lvlOverride>
-    <w:lvlOverride w:ilvl="1">
-      <w:lvl w:ilvl="1">
-        <w:start w:val="1"/>
-        <w:numFmt w:val="decimal"/>
-        <w:suff w:val="tab"/>
-        <w:lvlText w:val="%1.%2."/>
-        <w:lvlJc w:val="left"/>
-        <w:pPr>
-          <w:tabs>
-            <w:tab w:val="num" w:pos="2057"/>
-          </w:tabs>
-          <w:ind w:left="3040" w:hanging="2095"/>
         </w:pPr>
         <w:rPr>
           <w:rFonts w:hAnsi="Arial Unicode MS"/>
@@ -5005,18 +6810,18 @@
         </w:rPr>
       </w:lvl>
     </w:lvlOverride>
-    <w:lvlOverride w:ilvl="2">
-      <w:lvl w:ilvl="2">
+    <w:lvlOverride w:ilvl="1">
+      <w:lvl w:ilvl="1">
         <w:start w:val="1"/>
         <w:numFmt w:val="decimal"/>
         <w:suff w:val="tab"/>
-        <w:lvlText w:val="%1.%2.%3."/>
+        <w:lvlText w:val="%1.%2."/>
         <w:lvlJc w:val="left"/>
         <w:pPr>
           <w:tabs>
-            <w:tab w:val="num" w:pos="2530"/>
+            <w:tab w:val="num" w:pos="2057"/>
           </w:tabs>
-          <w:ind w:left="3513" w:hanging="2095"/>
+          <w:ind w:left="3040" w:hanging="2095"/>
         </w:pPr>
         <w:rPr>
           <w:rFonts w:hAnsi="Arial Unicode MS"/>
@@ -5038,15 +6843,15 @@
         </w:rPr>
       </w:lvl>
     </w:lvlOverride>
-    <w:lvlOverride w:ilvl="3">
-      <w:lvl w:ilvl="3">
+    <w:lvlOverride w:ilvl="2">
+      <w:lvl w:ilvl="2">
         <w:start w:val="1"/>
         <w:numFmt w:val="decimal"/>
-        <w:suff w:val="nothing"/>
-        <w:lvlText w:val="%1.%2.%3.%4."/>
+        <w:suff w:val="tab"/>
+        <w:lvlText w:val="%1.%2.%3."/>
         <w:lvlJc w:val="left"/>
         <w:pPr>
-          <w:ind w:left="3986" w:hanging="2095"/>
+          <w:ind w:left="2374" w:hanging="850"/>
         </w:pPr>
         <w:rPr>
           <w:rFonts w:hAnsi="Arial Unicode MS"/>
@@ -5068,15 +6873,15 @@
         </w:rPr>
       </w:lvl>
     </w:lvlOverride>
-    <w:lvlOverride w:ilvl="4">
-      <w:lvl w:ilvl="4">
+    <w:lvlOverride w:ilvl="3">
+      <w:lvl w:ilvl="3">
         <w:start w:val="1"/>
         <w:numFmt w:val="decimal"/>
         <w:suff w:val="nothing"/>
-        <w:lvlText w:val="%1.%2.%3.%4.%5."/>
+        <w:lvlText w:val="%1.%2.%3.%4."/>
         <w:lvlJc w:val="left"/>
         <w:pPr>
-          <w:ind w:left="4459" w:hanging="2095"/>
+          <w:ind w:left="3080" w:hanging="850"/>
         </w:pPr>
         <w:rPr>
           <w:rFonts w:hAnsi="Arial Unicode MS"/>
@@ -5098,15 +6903,15 @@
         </w:rPr>
       </w:lvl>
     </w:lvlOverride>
-    <w:lvlOverride w:ilvl="5">
-      <w:lvl w:ilvl="5">
+    <w:lvlOverride w:ilvl="4">
+      <w:lvl w:ilvl="4">
         <w:start w:val="1"/>
         <w:numFmt w:val="decimal"/>
         <w:suff w:val="nothing"/>
-        <w:lvlText w:val="%1.%2.%3.%4.%5.%6."/>
+        <w:lvlText w:val="%1.%2.%3.%4.%5."/>
         <w:lvlJc w:val="left"/>
         <w:pPr>
-          <w:ind w:left="4932" w:hanging="2095"/>
+          <w:ind w:left="3785" w:hanging="850"/>
         </w:pPr>
         <w:rPr>
           <w:rFonts w:hAnsi="Arial Unicode MS"/>
@@ -5128,15 +6933,15 @@
         </w:rPr>
       </w:lvl>
     </w:lvlOverride>
-    <w:lvlOverride w:ilvl="6">
-      <w:lvl w:ilvl="6">
+    <w:lvlOverride w:ilvl="5">
+      <w:lvl w:ilvl="5">
         <w:start w:val="1"/>
         <w:numFmt w:val="decimal"/>
         <w:suff w:val="nothing"/>
-        <w:lvlText w:val="%1.%2.%3.%4.%5.%6.%7."/>
+        <w:lvlText w:val="%1.%2.%3.%4.%5.%6."/>
         <w:lvlJc w:val="left"/>
         <w:pPr>
-          <w:ind w:left="5405" w:hanging="2095"/>
+          <w:ind w:left="4491" w:hanging="850"/>
         </w:pPr>
         <w:rPr>
           <w:rFonts w:hAnsi="Arial Unicode MS"/>
@@ -5158,15 +6963,15 @@
         </w:rPr>
       </w:lvl>
     </w:lvlOverride>
-    <w:lvlOverride w:ilvl="7">
-      <w:lvl w:ilvl="7">
+    <w:lvlOverride w:ilvl="6">
+      <w:lvl w:ilvl="6">
         <w:start w:val="1"/>
         <w:numFmt w:val="decimal"/>
         <w:suff w:val="nothing"/>
-        <w:lvlText w:val="%1.%2.%3.%4.%5.%6.%7.%8."/>
+        <w:lvlText w:val="%1.%2.%3.%4.%5.%6.%7."/>
         <w:lvlJc w:val="left"/>
         <w:pPr>
-          <w:ind w:left="5878" w:hanging="2095"/>
+          <w:ind w:left="5196" w:hanging="850"/>
         </w:pPr>
         <w:rPr>
           <w:rFonts w:hAnsi="Arial Unicode MS"/>
@@ -5188,15 +6993,15 @@
         </w:rPr>
       </w:lvl>
     </w:lvlOverride>
-    <w:lvlOverride w:ilvl="8">
-      <w:lvl w:ilvl="8">
+    <w:lvlOverride w:ilvl="7">
+      <w:lvl w:ilvl="7">
         <w:start w:val="1"/>
         <w:numFmt w:val="decimal"/>
         <w:suff w:val="nothing"/>
-        <w:lvlText w:val="%1.%2.%3.%4.%5.%6.%7.%8.%9."/>
+        <w:lvlText w:val="%1.%2.%3.%4.%5.%6.%7.%8."/>
         <w:lvlJc w:val="left"/>
         <w:pPr>
-          <w:ind w:left="6351" w:hanging="2095"/>
+          <w:ind w:left="5902" w:hanging="850"/>
         </w:pPr>
         <w:rPr>
           <w:rFonts w:hAnsi="Arial Unicode MS"/>
@@ -5218,62 +7023,15 @@
         </w:rPr>
       </w:lvl>
     </w:lvlOverride>
-  </w:num>
-  <w:num w:numId="10">
-    <w:abstractNumId w:val="1"/>
-    <w:lvlOverride w:ilvl="0">
-      <w:startOverride w:val="2"/>
-    </w:lvlOverride>
-  </w:num>
-  <w:num w:numId="11">
-    <w:abstractNumId w:val="1"/>
-    <w:lvlOverride w:ilvl="0">
-      <w:lvl w:ilvl="0">
+    <w:lvlOverride w:ilvl="8">
+      <w:lvl w:ilvl="8">
         <w:start w:val="1"/>
         <w:numFmt w:val="decimal"/>
-        <w:suff w:val="tab"/>
-        <w:lvlText w:val="%1."/>
+        <w:suff w:val="nothing"/>
+        <w:lvlText w:val="%1.%2.%3.%4.%5.%6.%7.%8.%9."/>
         <w:lvlJc w:val="left"/>
         <w:pPr>
-          <w:tabs>
-            <w:tab w:val="num" w:pos="847"/>
-          </w:tabs>
-          <w:ind w:left="1437" w:hanging="1213"/>
-        </w:pPr>
-        <w:rPr>
-          <w:rFonts w:ascii="Arial" w:cs="Arial" w:hAnsi="Arial" w:eastAsia="Arial"/>
-          <w:b w:val="1"/>
-          <w:bCs w:val="1"/>
-          <w:i w:val="0"/>
-          <w:iCs w:val="0"/>
-          <w:caps w:val="0"/>
-          <w:smallCaps w:val="0"/>
-          <w:strike w:val="0"/>
-          <w:dstrike w:val="0"/>
-          <w:outline w:val="0"/>
-          <w:emboss w:val="0"/>
-          <w:imprint w:val="0"/>
-          <w:spacing w:val="0"/>
-          <w:w w:val="100"/>
-          <w:kern w:val="0"/>
-          <w:position w:val="0"/>
-          <w:highlight w:val="none"/>
-          <w:vertAlign w:val="baseline"/>
-        </w:rPr>
-      </w:lvl>
-    </w:lvlOverride>
-    <w:lvlOverride w:ilvl="1">
-      <w:lvl w:ilvl="1">
-        <w:start w:val="1"/>
-        <w:numFmt w:val="decimal"/>
-        <w:suff w:val="tab"/>
-        <w:lvlText w:val="%1.%2."/>
-        <w:lvlJc w:val="left"/>
-        <w:pPr>
-          <w:tabs>
-            <w:tab w:val="num" w:pos="1855"/>
-          </w:tabs>
-          <w:ind w:left="2838" w:hanging="1894"/>
+          <w:ind w:left="6607" w:hanging="850"/>
         </w:pPr>
         <w:rPr>
           <w:rFonts w:hAnsi="Arial Unicode MS"/>
@@ -5295,18 +7053,27 @@
         </w:rPr>
       </w:lvl>
     </w:lvlOverride>
-    <w:lvlOverride w:ilvl="2">
-      <w:lvl w:ilvl="2">
+  </w:num>
+  <w:num w:numId="14">
+    <w:abstractNumId w:val="1"/>
+    <w:lvlOverride w:ilvl="0">
+      <w:startOverride w:val="2"/>
+    </w:lvlOverride>
+  </w:num>
+  <w:num w:numId="15">
+    <w:abstractNumId w:val="1"/>
+    <w:lvlOverride w:ilvl="0">
+      <w:lvl w:ilvl="0">
         <w:start w:val="1"/>
         <w:numFmt w:val="decimal"/>
         <w:suff w:val="tab"/>
-        <w:lvlText w:val="%1.%2.%3."/>
+        <w:lvlText w:val="%1."/>
         <w:lvlJc w:val="left"/>
         <w:pPr>
           <w:tabs>
-            <w:tab w:val="num" w:pos="2327"/>
+            <w:tab w:val="num" w:pos="847"/>
           </w:tabs>
-          <w:ind w:left="3310" w:hanging="1894"/>
+          <w:ind w:left="1437" w:hanging="1213"/>
         </w:pPr>
         <w:rPr>
           <w:rFonts w:hAnsi="Arial Unicode MS"/>
@@ -5328,15 +7095,18 @@
         </w:rPr>
       </w:lvl>
     </w:lvlOverride>
-    <w:lvlOverride w:ilvl="3">
-      <w:lvl w:ilvl="3">
+    <w:lvlOverride w:ilvl="1">
+      <w:lvl w:ilvl="1">
         <w:start w:val="1"/>
         <w:numFmt w:val="decimal"/>
-        <w:suff w:val="nothing"/>
-        <w:lvlText w:val="%1.%2.%3.%4."/>
+        <w:suff w:val="tab"/>
+        <w:lvlText w:val="%1.%2."/>
         <w:lvlJc w:val="left"/>
         <w:pPr>
-          <w:ind w:left="3782" w:hanging="1894"/>
+          <w:tabs>
+            <w:tab w:val="num" w:pos="1855"/>
+          </w:tabs>
+          <w:ind w:left="2838" w:hanging="1894"/>
         </w:pPr>
         <w:rPr>
           <w:rFonts w:hAnsi="Arial Unicode MS"/>
@@ -5358,15 +7128,18 @@
         </w:rPr>
       </w:lvl>
     </w:lvlOverride>
-    <w:lvlOverride w:ilvl="4">
-      <w:lvl w:ilvl="4">
+    <w:lvlOverride w:ilvl="2">
+      <w:lvl w:ilvl="2">
         <w:start w:val="1"/>
         <w:numFmt w:val="decimal"/>
-        <w:suff w:val="nothing"/>
-        <w:lvlText w:val="%1.%2.%3.%4.%5."/>
+        <w:suff w:val="tab"/>
+        <w:lvlText w:val="%1.%2.%3."/>
         <w:lvlJc w:val="left"/>
         <w:pPr>
-          <w:ind w:left="4254" w:hanging="1894"/>
+          <w:tabs>
+            <w:tab w:val="num" w:pos="2996"/>
+          </w:tabs>
+          <w:ind w:left="3979" w:hanging="2097"/>
         </w:pPr>
         <w:rPr>
           <w:rFonts w:hAnsi="Arial Unicode MS"/>
@@ -5388,15 +7161,15 @@
         </w:rPr>
       </w:lvl>
     </w:lvlOverride>
-    <w:lvlOverride w:ilvl="5">
-      <w:lvl w:ilvl="5">
+    <w:lvlOverride w:ilvl="3">
+      <w:lvl w:ilvl="3">
         <w:start w:val="1"/>
         <w:numFmt w:val="decimal"/>
         <w:suff w:val="nothing"/>
-        <w:lvlText w:val="%1.%2.%3.%4.%5.%6."/>
+        <w:lvlText w:val="%1.%2.%3.%4."/>
         <w:lvlJc w:val="left"/>
         <w:pPr>
-          <w:ind w:left="4726" w:hanging="1894"/>
+          <w:ind w:left="4684" w:hanging="2097"/>
         </w:pPr>
         <w:rPr>
           <w:rFonts w:hAnsi="Arial Unicode MS"/>
@@ -5418,15 +7191,15 @@
         </w:rPr>
       </w:lvl>
     </w:lvlOverride>
-    <w:lvlOverride w:ilvl="6">
-      <w:lvl w:ilvl="6">
+    <w:lvlOverride w:ilvl="4">
+      <w:lvl w:ilvl="4">
         <w:start w:val="1"/>
         <w:numFmt w:val="decimal"/>
         <w:suff w:val="nothing"/>
-        <w:lvlText w:val="%1.%2.%3.%4.%5.%6.%7."/>
+        <w:lvlText w:val="%1.%2.%3.%4.%5."/>
         <w:lvlJc w:val="left"/>
         <w:pPr>
-          <w:ind w:left="5198" w:hanging="1894"/>
+          <w:ind w:left="5389" w:hanging="2097"/>
         </w:pPr>
         <w:rPr>
           <w:rFonts w:hAnsi="Arial Unicode MS"/>
@@ -5448,15 +7221,15 @@
         </w:rPr>
       </w:lvl>
     </w:lvlOverride>
-    <w:lvlOverride w:ilvl="7">
-      <w:lvl w:ilvl="7">
+    <w:lvlOverride w:ilvl="5">
+      <w:lvl w:ilvl="5">
         <w:start w:val="1"/>
         <w:numFmt w:val="decimal"/>
         <w:suff w:val="nothing"/>
-        <w:lvlText w:val="%1.%2.%3.%4.%5.%6.%7.%8."/>
+        <w:lvlText w:val="%1.%2.%3.%4.%5.%6."/>
         <w:lvlJc w:val="left"/>
         <w:pPr>
-          <w:ind w:left="5670" w:hanging="1894"/>
+          <w:ind w:left="6094" w:hanging="2097"/>
         </w:pPr>
         <w:rPr>
           <w:rFonts w:hAnsi="Arial Unicode MS"/>
@@ -5478,15 +7251,15 @@
         </w:rPr>
       </w:lvl>
     </w:lvlOverride>
-    <w:lvlOverride w:ilvl="8">
-      <w:lvl w:ilvl="8">
+    <w:lvlOverride w:ilvl="6">
+      <w:lvl w:ilvl="6">
         <w:start w:val="1"/>
         <w:numFmt w:val="decimal"/>
         <w:suff w:val="nothing"/>
-        <w:lvlText w:val="%1.%2.%3.%4.%5.%6.%7.%8.%9."/>
+        <w:lvlText w:val="%1.%2.%3.%4.%5.%6.%7."/>
         <w:lvlJc w:val="left"/>
         <w:pPr>
-          <w:ind w:left="6142" w:hanging="1894"/>
+          <w:ind w:left="6799" w:hanging="2097"/>
         </w:pPr>
         <w:rPr>
           <w:rFonts w:hAnsi="Arial Unicode MS"/>
@@ -5508,15 +7281,381 @@
         </w:rPr>
       </w:lvl>
     </w:lvlOverride>
+    <w:lvlOverride w:ilvl="7">
+      <w:lvl w:ilvl="7">
+        <w:start w:val="1"/>
+        <w:numFmt w:val="decimal"/>
+        <w:suff w:val="nothing"/>
+        <w:lvlText w:val="%1.%2.%3.%4.%5.%6.%7.%8."/>
+        <w:lvlJc w:val="left"/>
+        <w:pPr>
+          <w:ind w:left="7504" w:hanging="2097"/>
+        </w:pPr>
+        <w:rPr>
+          <w:rFonts w:hAnsi="Arial Unicode MS"/>
+          <w:b w:val="1"/>
+          <w:bCs w:val="1"/>
+          <w:caps w:val="0"/>
+          <w:smallCaps w:val="0"/>
+          <w:strike w:val="0"/>
+          <w:dstrike w:val="0"/>
+          <w:outline w:val="0"/>
+          <w:emboss w:val="0"/>
+          <w:imprint w:val="0"/>
+          <w:spacing w:val="0"/>
+          <w:w w:val="100"/>
+          <w:kern w:val="0"/>
+          <w:position w:val="0"/>
+          <w:highlight w:val="none"/>
+          <w:vertAlign w:val="baseline"/>
+        </w:rPr>
+      </w:lvl>
+    </w:lvlOverride>
+    <w:lvlOverride w:ilvl="8">
+      <w:lvl w:ilvl="8">
+        <w:start w:val="1"/>
+        <w:numFmt w:val="decimal"/>
+        <w:suff w:val="nothing"/>
+        <w:lvlText w:val="%1.%2.%3.%4.%5.%6.%7.%8.%9."/>
+        <w:lvlJc w:val="left"/>
+        <w:pPr>
+          <w:ind w:left="8209" w:hanging="2097"/>
+        </w:pPr>
+        <w:rPr>
+          <w:rFonts w:hAnsi="Arial Unicode MS"/>
+          <w:b w:val="1"/>
+          <w:bCs w:val="1"/>
+          <w:caps w:val="0"/>
+          <w:smallCaps w:val="0"/>
+          <w:strike w:val="0"/>
+          <w:dstrike w:val="0"/>
+          <w:outline w:val="0"/>
+          <w:emboss w:val="0"/>
+          <w:imprint w:val="0"/>
+          <w:spacing w:val="0"/>
+          <w:w w:val="100"/>
+          <w:kern w:val="0"/>
+          <w:position w:val="0"/>
+          <w:highlight w:val="none"/>
+          <w:vertAlign w:val="baseline"/>
+        </w:rPr>
+      </w:lvl>
+    </w:lvlOverride>
   </w:num>
-  <w:num w:numId="12">
+  <w:num w:numId="16">
     <w:abstractNumId w:val="3"/>
   </w:num>
-  <w:num w:numId="13">
+  <w:num w:numId="17">
+    <w:abstractNumId w:val="1"/>
+    <w:lvlOverride w:ilvl="0">
+      <w:lvl w:ilvl="0">
+        <w:start w:val="1"/>
+        <w:numFmt w:val="decimal"/>
+        <w:suff w:val="tab"/>
+        <w:lvlText w:val="%1."/>
+        <w:lvlJc w:val="left"/>
+        <w:pPr>
+          <w:tabs>
+            <w:tab w:val="num" w:pos="847"/>
+          </w:tabs>
+          <w:ind w:left="1437" w:hanging="1213"/>
+        </w:pPr>
+        <w:rPr>
+          <w:rFonts w:hAnsi="Arial Unicode MS"/>
+          <w:b w:val="1"/>
+          <w:bCs w:val="1"/>
+          <w:caps w:val="0"/>
+          <w:smallCaps w:val="0"/>
+          <w:strike w:val="0"/>
+          <w:dstrike w:val="0"/>
+          <w:outline w:val="0"/>
+          <w:emboss w:val="0"/>
+          <w:imprint w:val="0"/>
+          <w:spacing w:val="0"/>
+          <w:w w:val="100"/>
+          <w:kern w:val="0"/>
+          <w:position w:val="0"/>
+          <w:highlight w:val="none"/>
+          <w:vertAlign w:val="baseline"/>
+        </w:rPr>
+      </w:lvl>
+    </w:lvlOverride>
+    <w:lvlOverride w:ilvl="1">
+      <w:lvl w:ilvl="1">
+        <w:start w:val="1"/>
+        <w:numFmt w:val="decimal"/>
+        <w:suff w:val="tab"/>
+        <w:lvlText w:val="%1.%2."/>
+        <w:lvlJc w:val="left"/>
+        <w:pPr>
+          <w:tabs>
+            <w:tab w:val="num" w:pos="2057"/>
+          </w:tabs>
+          <w:ind w:left="3040" w:hanging="2095"/>
+        </w:pPr>
+        <w:rPr>
+          <w:rFonts w:hAnsi="Arial Unicode MS"/>
+          <w:b w:val="1"/>
+          <w:bCs w:val="1"/>
+          <w:caps w:val="0"/>
+          <w:smallCaps w:val="0"/>
+          <w:strike w:val="0"/>
+          <w:dstrike w:val="0"/>
+          <w:outline w:val="0"/>
+          <w:emboss w:val="0"/>
+          <w:imprint w:val="0"/>
+          <w:spacing w:val="0"/>
+          <w:w w:val="100"/>
+          <w:kern w:val="0"/>
+          <w:position w:val="0"/>
+          <w:highlight w:val="none"/>
+          <w:vertAlign w:val="baseline"/>
+        </w:rPr>
+      </w:lvl>
+    </w:lvlOverride>
+    <w:lvlOverride w:ilvl="2">
+      <w:lvl w:ilvl="2">
+        <w:start w:val="1"/>
+        <w:numFmt w:val="decimal"/>
+        <w:suff w:val="tab"/>
+        <w:lvlText w:val="%1.%2.%3."/>
+        <w:lvlJc w:val="left"/>
+        <w:pPr>
+          <w:tabs>
+            <w:tab w:val="num" w:pos="2916"/>
+          </w:tabs>
+          <w:ind w:left="3899" w:hanging="2016"/>
+        </w:pPr>
+        <w:rPr>
+          <w:rFonts w:hAnsi="Arial Unicode MS"/>
+          <w:b w:val="1"/>
+          <w:bCs w:val="1"/>
+          <w:caps w:val="0"/>
+          <w:smallCaps w:val="0"/>
+          <w:strike w:val="0"/>
+          <w:dstrike w:val="0"/>
+          <w:outline w:val="0"/>
+          <w:emboss w:val="0"/>
+          <w:imprint w:val="0"/>
+          <w:spacing w:val="0"/>
+          <w:w w:val="100"/>
+          <w:kern w:val="0"/>
+          <w:position w:val="0"/>
+          <w:highlight w:val="none"/>
+          <w:vertAlign w:val="baseline"/>
+        </w:rPr>
+      </w:lvl>
+    </w:lvlOverride>
+    <w:lvlOverride w:ilvl="3">
+      <w:lvl w:ilvl="3">
+        <w:start w:val="1"/>
+        <w:numFmt w:val="decimal"/>
+        <w:suff w:val="nothing"/>
+        <w:lvlText w:val="%1.%2.%3.%4."/>
+        <w:lvlJc w:val="left"/>
+        <w:pPr>
+          <w:ind w:left="4604" w:hanging="2016"/>
+        </w:pPr>
+        <w:rPr>
+          <w:rFonts w:hAnsi="Arial Unicode MS"/>
+          <w:b w:val="1"/>
+          <w:bCs w:val="1"/>
+          <w:caps w:val="0"/>
+          <w:smallCaps w:val="0"/>
+          <w:strike w:val="0"/>
+          <w:dstrike w:val="0"/>
+          <w:outline w:val="0"/>
+          <w:emboss w:val="0"/>
+          <w:imprint w:val="0"/>
+          <w:spacing w:val="0"/>
+          <w:w w:val="100"/>
+          <w:kern w:val="0"/>
+          <w:position w:val="0"/>
+          <w:highlight w:val="none"/>
+          <w:vertAlign w:val="baseline"/>
+        </w:rPr>
+      </w:lvl>
+    </w:lvlOverride>
+    <w:lvlOverride w:ilvl="4">
+      <w:lvl w:ilvl="4">
+        <w:start w:val="1"/>
+        <w:numFmt w:val="decimal"/>
+        <w:suff w:val="nothing"/>
+        <w:lvlText w:val="%1.%2.%3.%4.%5."/>
+        <w:lvlJc w:val="left"/>
+        <w:pPr>
+          <w:ind w:left="5310" w:hanging="2016"/>
+        </w:pPr>
+        <w:rPr>
+          <w:rFonts w:hAnsi="Arial Unicode MS"/>
+          <w:b w:val="1"/>
+          <w:bCs w:val="1"/>
+          <w:caps w:val="0"/>
+          <w:smallCaps w:val="0"/>
+          <w:strike w:val="0"/>
+          <w:dstrike w:val="0"/>
+          <w:outline w:val="0"/>
+          <w:emboss w:val="0"/>
+          <w:imprint w:val="0"/>
+          <w:spacing w:val="0"/>
+          <w:w w:val="100"/>
+          <w:kern w:val="0"/>
+          <w:position w:val="0"/>
+          <w:highlight w:val="none"/>
+          <w:vertAlign w:val="baseline"/>
+        </w:rPr>
+      </w:lvl>
+    </w:lvlOverride>
+    <w:lvlOverride w:ilvl="5">
+      <w:lvl w:ilvl="5">
+        <w:start w:val="1"/>
+        <w:numFmt w:val="decimal"/>
+        <w:suff w:val="nothing"/>
+        <w:lvlText w:val="%1.%2.%3.%4.%5.%6."/>
+        <w:lvlJc w:val="left"/>
+        <w:pPr>
+          <w:ind w:left="6015" w:hanging="2016"/>
+        </w:pPr>
+        <w:rPr>
+          <w:rFonts w:hAnsi="Arial Unicode MS"/>
+          <w:b w:val="1"/>
+          <w:bCs w:val="1"/>
+          <w:caps w:val="0"/>
+          <w:smallCaps w:val="0"/>
+          <w:strike w:val="0"/>
+          <w:dstrike w:val="0"/>
+          <w:outline w:val="0"/>
+          <w:emboss w:val="0"/>
+          <w:imprint w:val="0"/>
+          <w:spacing w:val="0"/>
+          <w:w w:val="100"/>
+          <w:kern w:val="0"/>
+          <w:position w:val="0"/>
+          <w:highlight w:val="none"/>
+          <w:vertAlign w:val="baseline"/>
+        </w:rPr>
+      </w:lvl>
+    </w:lvlOverride>
+    <w:lvlOverride w:ilvl="6">
+      <w:lvl w:ilvl="6">
+        <w:start w:val="1"/>
+        <w:numFmt w:val="decimal"/>
+        <w:suff w:val="nothing"/>
+        <w:lvlText w:val="%1.%2.%3.%4.%5.%6.%7."/>
+        <w:lvlJc w:val="left"/>
+        <w:pPr>
+          <w:ind w:left="6721" w:hanging="2016"/>
+        </w:pPr>
+        <w:rPr>
+          <w:rFonts w:hAnsi="Arial Unicode MS"/>
+          <w:b w:val="1"/>
+          <w:bCs w:val="1"/>
+          <w:caps w:val="0"/>
+          <w:smallCaps w:val="0"/>
+          <w:strike w:val="0"/>
+          <w:dstrike w:val="0"/>
+          <w:outline w:val="0"/>
+          <w:emboss w:val="0"/>
+          <w:imprint w:val="0"/>
+          <w:spacing w:val="0"/>
+          <w:w w:val="100"/>
+          <w:kern w:val="0"/>
+          <w:position w:val="0"/>
+          <w:highlight w:val="none"/>
+          <w:vertAlign w:val="baseline"/>
+        </w:rPr>
+      </w:lvl>
+    </w:lvlOverride>
+    <w:lvlOverride w:ilvl="7">
+      <w:lvl w:ilvl="7">
+        <w:start w:val="1"/>
+        <w:numFmt w:val="decimal"/>
+        <w:suff w:val="nothing"/>
+        <w:lvlText w:val="%1.%2.%3.%4.%5.%6.%7.%8."/>
+        <w:lvlJc w:val="left"/>
+        <w:pPr>
+          <w:ind w:left="7426" w:hanging="2016"/>
+        </w:pPr>
+        <w:rPr>
+          <w:rFonts w:hAnsi="Arial Unicode MS"/>
+          <w:b w:val="1"/>
+          <w:bCs w:val="1"/>
+          <w:caps w:val="0"/>
+          <w:smallCaps w:val="0"/>
+          <w:strike w:val="0"/>
+          <w:dstrike w:val="0"/>
+          <w:outline w:val="0"/>
+          <w:emboss w:val="0"/>
+          <w:imprint w:val="0"/>
+          <w:spacing w:val="0"/>
+          <w:w w:val="100"/>
+          <w:kern w:val="0"/>
+          <w:position w:val="0"/>
+          <w:highlight w:val="none"/>
+          <w:vertAlign w:val="baseline"/>
+        </w:rPr>
+      </w:lvl>
+    </w:lvlOverride>
+    <w:lvlOverride w:ilvl="8">
+      <w:lvl w:ilvl="8">
+        <w:start w:val="1"/>
+        <w:numFmt w:val="decimal"/>
+        <w:suff w:val="nothing"/>
+        <w:lvlText w:val="%1.%2.%3.%4.%5.%6.%7.%8.%9."/>
+        <w:lvlJc w:val="left"/>
+        <w:pPr>
+          <w:ind w:left="8132" w:hanging="2016"/>
+        </w:pPr>
+        <w:rPr>
+          <w:rFonts w:hAnsi="Arial Unicode MS"/>
+          <w:b w:val="1"/>
+          <w:bCs w:val="1"/>
+          <w:caps w:val="0"/>
+          <w:smallCaps w:val="0"/>
+          <w:strike w:val="0"/>
+          <w:dstrike w:val="0"/>
+          <w:outline w:val="0"/>
+          <w:emboss w:val="0"/>
+          <w:imprint w:val="0"/>
+          <w:spacing w:val="0"/>
+          <w:w w:val="100"/>
+          <w:kern w:val="0"/>
+          <w:position w:val="0"/>
+          <w:highlight w:val="none"/>
+          <w:vertAlign w:val="baseline"/>
+        </w:rPr>
+      </w:lvl>
+    </w:lvlOverride>
+  </w:num>
+  <w:num w:numId="18">
     <w:abstractNumId w:val="5"/>
   </w:num>
-  <w:num w:numId="14">
+  <w:num w:numId="19">
     <w:abstractNumId w:val="4"/>
+  </w:num>
+  <w:num w:numId="20">
+    <w:abstractNumId w:val="4"/>
+    <w:lvlOverride w:ilvl="2">
+      <w:startOverride w:val="1"/>
+    </w:lvlOverride>
+  </w:num>
+  <w:num w:numId="21">
+    <w:abstractNumId w:val="4"/>
+    <w:lvlOverride w:ilvl="2">
+      <w:startOverride w:val="1"/>
+    </w:lvlOverride>
+  </w:num>
+  <w:num w:numId="22">
+    <w:abstractNumId w:val="4"/>
+    <w:lvlOverride w:ilvl="2">
+      <w:startOverride w:val="1"/>
+    </w:lvlOverride>
+  </w:num>
+  <w:num w:numId="23">
+    <w:abstractNumId w:val="4"/>
+    <w:lvlOverride w:ilvl="2">
+      <w:startOverride w:val="1"/>
+    </w:lvlOverride>
   </w:num>
 </w:numbering>
 </file>
@@ -6284,7 +8423,7 @@
     <w:name w:val="Imported Style 1"/>
     <w:pPr>
       <w:numPr>
-        <w:numId w:val="7"/>
+        <w:numId w:val="11"/>
       </w:numPr>
     </w:pPr>
   </w:style>
@@ -6292,7 +8431,7 @@
     <w:name w:val="Numbered"/>
     <w:pPr>
       <w:numPr>
-        <w:numId w:val="13"/>
+        <w:numId w:val="18"/>
       </w:numPr>
     </w:pPr>
   </w:style>

</xml_diff>